<commit_message>
ACCP difficult questions from Cloud Guru added
</commit_message>
<xml_diff>
--- a/ACCP Questions-BillingAndPricing.docx
+++ b/ACCP Questions-BillingAndPricing.docx
@@ -3,9 +3,34 @@
 <w:document xmlns:wpc="http://schemas.microsoft.com/office/word/2010/wordprocessingCanvas" xmlns:cx="http://schemas.microsoft.com/office/drawing/2014/chartex" xmlns:cx1="http://schemas.microsoft.com/office/drawing/2015/9/8/chartex" xmlns:cx2="http://schemas.microsoft.com/office/drawing/2015/10/21/chartex" xmlns:cx3="http://schemas.microsoft.com/office/drawing/2016/5/9/chartex" xmlns:cx4="http://schemas.microsoft.com/office/drawing/2016/5/10/chartex" xmlns:cx5="http://schemas.microsoft.com/office/drawing/2016/5/11/chartex" xmlns:cx6="http://schemas.microsoft.com/office/drawing/2016/5/12/chartex" xmlns:cx7="http://schemas.microsoft.com/office/drawing/2016/5/13/chartex" xmlns:cx8="http://schemas.microsoft.com/office/drawing/2016/5/14/chartex" xmlns:mc="http://schemas.openxmlformats.org/markup-compatibility/2006" xmlns:aink="http://schemas.microsoft.com/office/drawing/2016/ink" xmlns:am3d="http://schemas.microsoft.com/office/drawing/2017/model3d" xmlns:o="urn:schemas-microsoft-com:office:office" xmlns:r="http://schemas.openxmlformats.org/officeDocument/2006/relationships" xmlns:m="http://schemas.openxmlformats.org/officeDocument/2006/math" xmlns:v="urn:schemas-microsoft-com:vml" xmlns:wp14="http://schemas.microsoft.com/office/word/2010/wordprocessingDrawing" xmlns:wp="http://schemas.openxmlformats.org/drawingml/2006/wordprocessingDrawing" xmlns:w10="urn:schemas-microsoft-com:office:word" xmlns:w="http://schemas.openxmlformats.org/wordprocessingml/2006/main" xmlns:w14="http://schemas.microsoft.com/office/word/2010/wordml" xmlns:w15="http://schemas.microsoft.com/office/word/2012/wordml" xmlns:w16cex="http://schemas.microsoft.com/office/word/2018/wordml/cex" xmlns:w16cid="http://schemas.microsoft.com/office/word/2016/wordml/cid" xmlns:w16="http://schemas.microsoft.com/office/word/2018/wordml" xmlns:w16se="http://schemas.microsoft.com/office/word/2015/wordml/symex" xmlns:wpg="http://schemas.microsoft.com/office/word/2010/wordprocessingGroup" xmlns:wpi="http://schemas.microsoft.com/office/word/2010/wordprocessingInk" xmlns:wne="http://schemas.microsoft.com/office/word/2006/wordml" xmlns:wps="http://schemas.microsoft.com/office/word/2010/wordprocessingShape" mc:Ignorable="w14 w15 w16se w16cid w16 w16cex wp14">
   <w:body>
     <w:p>
-      <w:r>
+      <w:pPr>
+        <w:rPr>
+          <w:rFonts w:cstheme="minorHAnsi"/>
+          <w:color w:val="000000" w:themeColor="text1"/>
+          <w:sz w:val="200"/>
+          <w:szCs w:val="200"/>
+        </w:rPr>
+      </w:pPr>
+      <w:r>
+        <w:rPr>
+          <w:rFonts w:cstheme="minorHAnsi"/>
+          <w:color w:val="000000" w:themeColor="text1"/>
+          <w:sz w:val="200"/>
+          <w:szCs w:val="200"/>
+        </w:rPr>
         <w:t>ACCP Questions</w:t>
       </w:r>
+    </w:p>
+    <w:p>
+      <w:pPr>
+        <w:pStyle w:val="ListParagraph"/>
+        <w:rPr>
+          <w:rFonts w:cstheme="minorHAnsi"/>
+          <w:color w:val="000000" w:themeColor="text1"/>
+          <w:sz w:val="40"/>
+          <w:szCs w:val="40"/>
+        </w:rPr>
+      </w:pPr>
     </w:p>
     <w:p>
       <w:pPr>
@@ -14,26 +39,286 @@
           <w:ilvl w:val="0"/>
           <w:numId w:val="1"/>
         </w:numPr>
-      </w:pPr>
-      <w:r>
+        <w:rPr>
+          <w:rFonts w:cstheme="minorHAnsi"/>
+          <w:color w:val="000000" w:themeColor="text1"/>
+          <w:sz w:val="40"/>
+          <w:szCs w:val="40"/>
+        </w:rPr>
+      </w:pPr>
+      <w:r>
+        <w:rPr>
+          <w:rFonts w:cstheme="minorHAnsi"/>
+          <w:color w:val="000000" w:themeColor="text1"/>
+          <w:sz w:val="40"/>
+          <w:szCs w:val="40"/>
+        </w:rPr>
         <w:t>Billing and Pricing</w:t>
       </w:r>
     </w:p>
     <w:p>
-      <w:r>
+      <w:pPr>
+        <w:rPr>
+          <w:rFonts w:cstheme="minorHAnsi"/>
+          <w:color w:val="000000" w:themeColor="text1"/>
+        </w:rPr>
+      </w:pPr>
+      <w:r>
+        <w:rPr>
+          <w:rFonts w:cstheme="minorHAnsi"/>
+          <w:color w:val="000000" w:themeColor="text1"/>
+        </w:rPr>
         <w:br w:type="page"/>
       </w:r>
     </w:p>
     <w:p>
-      <w:r>
-        <w:rPr>
+      <w:pPr>
+        <w:rPr>
+          <w:rFonts w:cstheme="minorHAnsi"/>
+          <w:color w:val="000000" w:themeColor="text1"/>
+          <w:shd w:val="clear" w:color="auto" w:fill="FFFFFF"/>
+        </w:rPr>
+      </w:pPr>
+      <w:r>
+        <w:rPr>
+          <w:rFonts w:cstheme="minorHAnsi"/>
+          <w:color w:val="000000" w:themeColor="text1"/>
+          <w:shd w:val="clear" w:color="auto" w:fill="FFFFFF"/>
+        </w:rPr>
+        <w:lastRenderedPageBreak/>
+        <w:t>Points to be remembered</w:t>
+      </w:r>
+    </w:p>
+    <w:p>
+      <w:pPr>
+        <w:pStyle w:val="ListParagraph"/>
+        <w:numPr>
+          <w:ilvl w:val="0"/>
+          <w:numId w:val="2"/>
+        </w:numPr>
+        <w:rPr>
+          <w:rFonts w:cstheme="minorHAnsi"/>
+          <w:color w:val="000000" w:themeColor="text1"/>
+          <w:shd w:val="clear" w:color="auto" w:fill="FFFFFF"/>
+        </w:rPr>
+      </w:pPr>
+      <w:r>
+        <w:rPr>
+          <w:rFonts w:cstheme="minorHAnsi"/>
+          <w:color w:val="000000" w:themeColor="text1"/>
+          <w:shd w:val="clear" w:color="auto" w:fill="FFFFFF"/>
+        </w:rPr>
+        <w:t xml:space="preserve">Enterprise Support provides access to a Technical Account Manager (TAM) who helps coordinate access to </w:t>
+      </w:r>
+      <w:r>
+        <w:rPr>
+          <w:rFonts w:cstheme="minorHAnsi"/>
+          <w:color w:val="FF0000"/>
+          <w:shd w:val="clear" w:color="auto" w:fill="FFFFFF"/>
+        </w:rPr>
+        <w:t xml:space="preserve">subject matter experts </w:t>
+      </w:r>
+      <w:r>
+        <w:rPr>
+          <w:rFonts w:cstheme="minorHAnsi"/>
+          <w:color w:val="000000" w:themeColor="text1"/>
+          <w:shd w:val="clear" w:color="auto" w:fill="FFFFFF"/>
+        </w:rPr>
+        <w:t>among other things.</w:t>
+      </w:r>
+    </w:p>
+    <w:p>
+      <w:pPr>
+        <w:pStyle w:val="ListParagraph"/>
+        <w:numPr>
+          <w:ilvl w:val="0"/>
+          <w:numId w:val="2"/>
+        </w:numPr>
+        <w:rPr>
+          <w:rFonts w:cstheme="minorHAnsi"/>
+          <w:color w:val="000000" w:themeColor="text1"/>
+          <w:shd w:val="clear" w:color="auto" w:fill="FFFFFF"/>
+        </w:rPr>
+      </w:pPr>
+      <w:r>
+        <w:rPr>
+          <w:rFonts w:cstheme="minorHAnsi"/>
+          <w:color w:val="000000" w:themeColor="text1"/>
+          <w:shd w:val="clear" w:color="auto" w:fill="FFFFFF"/>
+        </w:rPr>
+        <w:t>Trusted Advisor has service limit dashboard that helps you to monitor service limits.</w:t>
+      </w:r>
+    </w:p>
+    <w:p>
+      <w:pPr>
+        <w:pStyle w:val="ListParagraph"/>
+        <w:numPr>
+          <w:ilvl w:val="0"/>
+          <w:numId w:val="2"/>
+        </w:numPr>
+        <w:rPr>
+          <w:rFonts w:cstheme="minorHAnsi"/>
+          <w:color w:val="000000" w:themeColor="text1"/>
+          <w:shd w:val="clear" w:color="auto" w:fill="FFFFFF"/>
+        </w:rPr>
+      </w:pPr>
+      <w:r>
+        <w:rPr>
+          <w:rFonts w:cstheme="minorHAnsi"/>
+          <w:color w:val="000000" w:themeColor="text1"/>
+          <w:shd w:val="clear" w:color="auto" w:fill="FFFFFF"/>
+        </w:rPr>
+        <w:t>For AWS Enterprise customers, the AWS Concierge is a resource dedicated to answering billing and account questions.</w:t>
+      </w:r>
+    </w:p>
+    <w:p>
+      <w:pPr>
+        <w:pStyle w:val="ListParagraph"/>
+        <w:numPr>
+          <w:ilvl w:val="0"/>
+          <w:numId w:val="2"/>
+        </w:numPr>
+        <w:rPr>
+          <w:rFonts w:cstheme="minorHAnsi"/>
+          <w:color w:val="000000" w:themeColor="text1"/>
+          <w:shd w:val="clear" w:color="auto" w:fill="FFFFFF"/>
+        </w:rPr>
+      </w:pPr>
+      <w:r>
+        <w:rPr>
+          <w:rFonts w:cstheme="minorHAnsi"/>
+          <w:color w:val="000000" w:themeColor="text1"/>
+          <w:shd w:val="clear" w:color="auto" w:fill="FFFFFF"/>
+        </w:rPr>
+        <w:t xml:space="preserve">A tag is a label that you or AWS assigns to an AWS resource. You can use tags to </w:t>
+      </w:r>
+      <w:r>
+        <w:rPr>
+          <w:rFonts w:cstheme="minorHAnsi"/>
+          <w:color w:val="FF0000"/>
+          <w:shd w:val="clear" w:color="auto" w:fill="FFFFFF"/>
+        </w:rPr>
+        <w:t>organize your resources</w:t>
+      </w:r>
+      <w:r>
+        <w:rPr>
+          <w:rFonts w:cstheme="minorHAnsi"/>
+          <w:color w:val="000000" w:themeColor="text1"/>
+          <w:shd w:val="clear" w:color="auto" w:fill="FFFFFF"/>
+        </w:rPr>
+        <w:t>, and cost allocation tags to track your AWS costs on a detailed level.</w:t>
+      </w:r>
+    </w:p>
+    <w:p>
+      <w:pPr>
+        <w:pStyle w:val="ListParagraph"/>
+        <w:numPr>
+          <w:ilvl w:val="0"/>
+          <w:numId w:val="2"/>
+        </w:numPr>
+        <w:rPr>
+          <w:rFonts w:cstheme="minorHAnsi"/>
+          <w:color w:val="000000" w:themeColor="text1"/>
+          <w:shd w:val="clear" w:color="auto" w:fill="FFFFFF"/>
+        </w:rPr>
+      </w:pPr>
+      <w:r>
+        <w:rPr>
+          <w:rFonts w:cstheme="minorHAnsi"/>
+          <w:color w:val="000000" w:themeColor="text1"/>
+          <w:shd w:val="clear" w:color="auto" w:fill="FFFFFF"/>
+        </w:rPr>
+        <w:t>You can use Cost and Usage Reports to publish your AWS billing reports to an S3 bucket you own. AWS updates the report in your bucket once a day in comma-separated value (CSV) format. You can view the reports using spreadsheet software or access them from an application using the Amazon S3 API.</w:t>
+      </w:r>
+    </w:p>
+    <w:p>
+      <w:pPr>
+        <w:pStyle w:val="ListParagraph"/>
+        <w:numPr>
+          <w:ilvl w:val="0"/>
+          <w:numId w:val="2"/>
+        </w:numPr>
+        <w:rPr>
+          <w:rFonts w:cstheme="minorHAnsi"/>
+          <w:color w:val="000000" w:themeColor="text1"/>
+        </w:rPr>
+      </w:pPr>
+      <w:r>
+        <w:rPr>
+          <w:rFonts w:cstheme="minorHAnsi"/>
+          <w:color w:val="000000" w:themeColor="text1"/>
+        </w:rPr>
+        <w:t>With AWS Pricing Calculator, you can input services you will use, as well as configuration of those services, and get an estimate of the costs these services will accrue. It can also help with calculating the total cost of ownership.</w:t>
+      </w:r>
+    </w:p>
+    <w:p>
+      <w:pPr>
+        <w:pStyle w:val="ListParagraph"/>
+        <w:numPr>
+          <w:ilvl w:val="0"/>
+          <w:numId w:val="2"/>
+        </w:numPr>
+        <w:rPr>
+          <w:rFonts w:cstheme="minorHAnsi"/>
+          <w:color w:val="000000" w:themeColor="text1"/>
+        </w:rPr>
+      </w:pPr>
+      <w:r>
+        <w:rPr>
+          <w:rFonts w:cstheme="minorHAnsi"/>
+          <w:color w:val="000000" w:themeColor="text1"/>
+        </w:rPr>
+        <w:t>To reduce operational overhead, used managed services</w:t>
+      </w:r>
+    </w:p>
+    <w:p>
+      <w:pPr>
+        <w:rPr>
+          <w:rFonts w:cstheme="minorHAnsi"/>
+          <w:color w:val="000000" w:themeColor="text1"/>
+        </w:rPr>
+      </w:pPr>
+      <w:r>
+        <w:rPr>
+          <w:rFonts w:cstheme="minorHAnsi"/>
+          <w:color w:val="000000" w:themeColor="text1"/>
+        </w:rPr>
+        <w:br w:type="page"/>
+      </w:r>
+    </w:p>
+    <w:p>
+      <w:pPr>
+        <w:rPr>
+          <w:rFonts w:cstheme="minorHAnsi"/>
+          <w:color w:val="FF0000"/>
+        </w:rPr>
+      </w:pPr>
+      <w:r>
+        <w:rPr>
+          <w:rFonts w:cstheme="minorHAnsi"/>
+          <w:color w:val="FF0000"/>
+        </w:rPr>
+        <w:lastRenderedPageBreak/>
+        <w:t>Marked</w:t>
+      </w:r>
+    </w:p>
+    <w:p>
+      <w:pPr>
+        <w:rPr>
+          <w:rFonts w:cstheme="minorHAnsi"/>
+          <w:color w:val="000000" w:themeColor="text1"/>
+        </w:rPr>
+      </w:pPr>
+      <w:r>
+        <w:rPr>
+          <w:rFonts w:cstheme="minorHAnsi"/>
           <w:noProof/>
-        </w:rPr>
-        <w:lastRenderedPageBreak/>
+          <w:color w:val="000000" w:themeColor="text1"/>
+        </w:rPr>
         <w:drawing>
-          <wp:inline distT="0" distB="0" distL="0" distR="0" wp14:anchorId="760A443B" wp14:editId="5F119E47">
-            <wp:extent cx="5943600" cy="4581525"/>
-            <wp:effectExtent l="0" t="0" r="0" b="9525"/>
+          <wp:inline distT="0" distB="0" distL="0" distR="0" wp14:anchorId="149C3F37" wp14:editId="22065E38">
+            <wp:extent cx="5943600" cy="4264025"/>
+            <wp:effectExtent l="0" t="0" r="0" b="3175"/>
             <wp:docPr id="1" name="Picture 1"/>
             <wp:cNvGraphicFramePr>
               <a:graphicFrameLocks xmlns:a="http://schemas.openxmlformats.org/drawingml/2006/main" noChangeAspect="1"/>
@@ -54,7 +339,7 @@
                   <pic:spPr>
                     <a:xfrm>
                       <a:off x="0" y="0"/>
-                      <a:ext cx="5943600" cy="4581525"/>
+                      <a:ext cx="5943600" cy="4264025"/>
                     </a:xfrm>
                     <a:prstGeom prst="rect">
                       <a:avLst/>
@@ -68,21 +353,39 @@
       </w:r>
     </w:p>
     <w:p>
-      <w:r>
+      <w:pPr>
+        <w:rPr>
+          <w:rFonts w:cstheme="minorHAnsi"/>
+          <w:color w:val="000000" w:themeColor="text1"/>
+        </w:rPr>
+      </w:pPr>
+      <w:r>
+        <w:rPr>
+          <w:rFonts w:cstheme="minorHAnsi"/>
+          <w:color w:val="000000" w:themeColor="text1"/>
+        </w:rPr>
         <w:br w:type="page"/>
       </w:r>
     </w:p>
     <w:p>
-      <w:r>
-        <w:rPr>
+      <w:pPr>
+        <w:rPr>
+          <w:rFonts w:cstheme="minorHAnsi"/>
+          <w:color w:val="000000" w:themeColor="text1"/>
+        </w:rPr>
+      </w:pPr>
+      <w:r>
+        <w:rPr>
+          <w:rFonts w:cstheme="minorHAnsi"/>
           <w:noProof/>
+          <w:color w:val="000000" w:themeColor="text1"/>
         </w:rPr>
         <w:lastRenderedPageBreak/>
         <w:drawing>
-          <wp:inline distT="0" distB="0" distL="0" distR="0" wp14:anchorId="70C11EE3" wp14:editId="6440BFC7">
-            <wp:extent cx="5943600" cy="4271645"/>
+          <wp:inline distT="0" distB="0" distL="0" distR="0" wp14:anchorId="0A4F2FF1" wp14:editId="07CDA2F3">
+            <wp:extent cx="5943600" cy="2903855"/>
             <wp:effectExtent l="0" t="0" r="0" b="0"/>
-            <wp:docPr id="2" name="Picture 2"/>
+            <wp:docPr id="6" name="Picture 6"/>
             <wp:cNvGraphicFramePr>
               <a:graphicFrameLocks xmlns:a="http://schemas.openxmlformats.org/drawingml/2006/main" noChangeAspect="1"/>
             </wp:cNvGraphicFramePr>
@@ -102,7 +405,7 @@
                   <pic:spPr>
                     <a:xfrm>
                       <a:off x="0" y="0"/>
-                      <a:ext cx="5943600" cy="4271645"/>
+                      <a:ext cx="5943600" cy="2903855"/>
                     </a:xfrm>
                     <a:prstGeom prst="rect">
                       <a:avLst/>
@@ -116,21 +419,39 @@
       </w:r>
     </w:p>
     <w:p>
-      <w:r>
+      <w:pPr>
+        <w:rPr>
+          <w:rFonts w:cstheme="minorHAnsi"/>
+          <w:color w:val="000000" w:themeColor="text1"/>
+        </w:rPr>
+      </w:pPr>
+      <w:r>
+        <w:rPr>
+          <w:rFonts w:cstheme="minorHAnsi"/>
+          <w:color w:val="000000" w:themeColor="text1"/>
+        </w:rPr>
         <w:br w:type="page"/>
       </w:r>
     </w:p>
     <w:p>
-      <w:r>
-        <w:rPr>
+      <w:pPr>
+        <w:rPr>
+          <w:rFonts w:cstheme="minorHAnsi"/>
+          <w:color w:val="000000" w:themeColor="text1"/>
+        </w:rPr>
+      </w:pPr>
+      <w:r>
+        <w:rPr>
+          <w:rFonts w:cstheme="minorHAnsi"/>
           <w:noProof/>
+          <w:color w:val="000000" w:themeColor="text1"/>
         </w:rPr>
         <w:lastRenderedPageBreak/>
         <w:drawing>
-          <wp:inline distT="0" distB="0" distL="0" distR="0" wp14:anchorId="76153916" wp14:editId="770D69FD">
-            <wp:extent cx="5943600" cy="2917825"/>
-            <wp:effectExtent l="0" t="0" r="0" b="0"/>
-            <wp:docPr id="3" name="Picture 3"/>
+          <wp:inline distT="0" distB="0" distL="0" distR="0" wp14:anchorId="1BA103F7" wp14:editId="4B64D80E">
+            <wp:extent cx="5943600" cy="3176270"/>
+            <wp:effectExtent l="0" t="0" r="0" b="5080"/>
+            <wp:docPr id="7" name="Picture 7"/>
             <wp:cNvGraphicFramePr>
               <a:graphicFrameLocks xmlns:a="http://schemas.openxmlformats.org/drawingml/2006/main" noChangeAspect="1"/>
             </wp:cNvGraphicFramePr>
@@ -150,7 +471,7 @@
                   <pic:spPr>
                     <a:xfrm>
                       <a:off x="0" y="0"/>
-                      <a:ext cx="5943600" cy="2917825"/>
+                      <a:ext cx="5943600" cy="3176270"/>
                     </a:xfrm>
                     <a:prstGeom prst="rect">
                       <a:avLst/>
@@ -164,21 +485,39 @@
       </w:r>
     </w:p>
     <w:p>
-      <w:r>
+      <w:pPr>
+        <w:rPr>
+          <w:rFonts w:cstheme="minorHAnsi"/>
+          <w:color w:val="000000" w:themeColor="text1"/>
+        </w:rPr>
+      </w:pPr>
+      <w:r>
+        <w:rPr>
+          <w:rFonts w:cstheme="minorHAnsi"/>
+          <w:color w:val="000000" w:themeColor="text1"/>
+        </w:rPr>
         <w:br w:type="page"/>
       </w:r>
     </w:p>
     <w:p>
-      <w:r>
-        <w:rPr>
+      <w:pPr>
+        <w:rPr>
+          <w:rFonts w:cstheme="minorHAnsi"/>
+          <w:color w:val="000000" w:themeColor="text1"/>
+        </w:rPr>
+      </w:pPr>
+      <w:r>
+        <w:rPr>
+          <w:rFonts w:cstheme="minorHAnsi"/>
           <w:noProof/>
+          <w:color w:val="000000" w:themeColor="text1"/>
         </w:rPr>
         <w:lastRenderedPageBreak/>
         <w:drawing>
-          <wp:inline distT="0" distB="0" distL="0" distR="0" wp14:anchorId="0877C1E5" wp14:editId="77DA58CE">
-            <wp:extent cx="5943600" cy="2941320"/>
+          <wp:inline distT="0" distB="0" distL="0" distR="0" wp14:anchorId="083E3158" wp14:editId="2F1C5480">
+            <wp:extent cx="5943600" cy="4732020"/>
             <wp:effectExtent l="0" t="0" r="0" b="0"/>
-            <wp:docPr id="4" name="Picture 4"/>
+            <wp:docPr id="2" name="Picture 2"/>
             <wp:cNvGraphicFramePr>
               <a:graphicFrameLocks xmlns:a="http://schemas.openxmlformats.org/drawingml/2006/main" noChangeAspect="1"/>
             </wp:cNvGraphicFramePr>
@@ -198,7 +537,7 @@
                   <pic:spPr>
                     <a:xfrm>
                       <a:off x="0" y="0"/>
-                      <a:ext cx="5943600" cy="2941320"/>
+                      <a:ext cx="5943600" cy="4732020"/>
                     </a:xfrm>
                     <a:prstGeom prst="rect">
                       <a:avLst/>
@@ -212,21 +551,39 @@
       </w:r>
     </w:p>
     <w:p>
-      <w:r>
+      <w:pPr>
+        <w:rPr>
+          <w:rFonts w:cstheme="minorHAnsi"/>
+          <w:color w:val="000000" w:themeColor="text1"/>
+        </w:rPr>
+      </w:pPr>
+      <w:r>
+        <w:rPr>
+          <w:rFonts w:cstheme="minorHAnsi"/>
+          <w:color w:val="000000" w:themeColor="text1"/>
+        </w:rPr>
         <w:br w:type="page"/>
       </w:r>
     </w:p>
     <w:p>
-      <w:r>
-        <w:rPr>
+      <w:pPr>
+        <w:rPr>
+          <w:rFonts w:cstheme="minorHAnsi"/>
+          <w:color w:val="000000" w:themeColor="text1"/>
+        </w:rPr>
+      </w:pPr>
+      <w:r>
+        <w:rPr>
+          <w:rFonts w:cstheme="minorHAnsi"/>
           <w:noProof/>
+          <w:color w:val="000000" w:themeColor="text1"/>
         </w:rPr>
         <w:lastRenderedPageBreak/>
         <w:drawing>
-          <wp:inline distT="0" distB="0" distL="0" distR="0" wp14:anchorId="384F970F" wp14:editId="0997BCC1">
-            <wp:extent cx="5943600" cy="3545840"/>
+          <wp:inline distT="0" distB="0" distL="0" distR="0" wp14:anchorId="3664395D" wp14:editId="79C15EDC">
+            <wp:extent cx="5943600" cy="2784475"/>
             <wp:effectExtent l="0" t="0" r="0" b="0"/>
-            <wp:docPr id="5" name="Picture 5"/>
+            <wp:docPr id="3" name="Picture 3"/>
             <wp:cNvGraphicFramePr>
               <a:graphicFrameLocks xmlns:a="http://schemas.openxmlformats.org/drawingml/2006/main" noChangeAspect="1"/>
             </wp:cNvGraphicFramePr>
@@ -246,7 +603,1448 @@
                   <pic:spPr>
                     <a:xfrm>
                       <a:off x="0" y="0"/>
-                      <a:ext cx="5943600" cy="3545840"/>
+                      <a:ext cx="5943600" cy="2784475"/>
+                    </a:xfrm>
+                    <a:prstGeom prst="rect">
+                      <a:avLst/>
+                    </a:prstGeom>
+                  </pic:spPr>
+                </pic:pic>
+              </a:graphicData>
+            </a:graphic>
+          </wp:inline>
+        </w:drawing>
+      </w:r>
+    </w:p>
+    <w:p>
+      <w:pPr>
+        <w:rPr>
+          <w:rFonts w:cstheme="minorHAnsi"/>
+          <w:color w:val="000000" w:themeColor="text1"/>
+        </w:rPr>
+      </w:pPr>
+      <w:r>
+        <w:rPr>
+          <w:rFonts w:cstheme="minorHAnsi"/>
+          <w:color w:val="000000" w:themeColor="text1"/>
+        </w:rPr>
+        <w:br w:type="page"/>
+      </w:r>
+    </w:p>
+    <w:p>
+      <w:pPr>
+        <w:rPr>
+          <w:rFonts w:cstheme="minorHAnsi"/>
+          <w:color w:val="000000" w:themeColor="text1"/>
+        </w:rPr>
+      </w:pPr>
+      <w:r>
+        <w:rPr>
+          <w:rFonts w:cstheme="minorHAnsi"/>
+          <w:noProof/>
+          <w:color w:val="000000" w:themeColor="text1"/>
+        </w:rPr>
+        <w:lastRenderedPageBreak/>
+        <w:drawing>
+          <wp:inline distT="0" distB="0" distL="0" distR="0" wp14:anchorId="78641E49" wp14:editId="062B49FC">
+            <wp:extent cx="5943600" cy="3016885"/>
+            <wp:effectExtent l="0" t="0" r="0" b="0"/>
+            <wp:docPr id="4" name="Picture 4"/>
+            <wp:cNvGraphicFramePr>
+              <a:graphicFrameLocks xmlns:a="http://schemas.openxmlformats.org/drawingml/2006/main" noChangeAspect="1"/>
+            </wp:cNvGraphicFramePr>
+            <a:graphic xmlns:a="http://schemas.openxmlformats.org/drawingml/2006/main">
+              <a:graphicData uri="http://schemas.openxmlformats.org/drawingml/2006/picture">
+                <pic:pic xmlns:pic="http://schemas.openxmlformats.org/drawingml/2006/picture">
+                  <pic:nvPicPr>
+                    <pic:cNvPr id="1" name=""/>
+                    <pic:cNvPicPr/>
+                  </pic:nvPicPr>
+                  <pic:blipFill>
+                    <a:blip r:embed="rId10"/>
+                    <a:stretch>
+                      <a:fillRect/>
+                    </a:stretch>
+                  </pic:blipFill>
+                  <pic:spPr>
+                    <a:xfrm>
+                      <a:off x="0" y="0"/>
+                      <a:ext cx="5943600" cy="3016885"/>
+                    </a:xfrm>
+                    <a:prstGeom prst="rect">
+                      <a:avLst/>
+                    </a:prstGeom>
+                  </pic:spPr>
+                </pic:pic>
+              </a:graphicData>
+            </a:graphic>
+          </wp:inline>
+        </w:drawing>
+      </w:r>
+    </w:p>
+    <w:p>
+      <w:pPr>
+        <w:rPr>
+          <w:rFonts w:cstheme="minorHAnsi"/>
+          <w:color w:val="000000" w:themeColor="text1"/>
+        </w:rPr>
+      </w:pPr>
+      <w:r>
+        <w:rPr>
+          <w:rFonts w:cstheme="minorHAnsi"/>
+          <w:color w:val="000000" w:themeColor="text1"/>
+        </w:rPr>
+        <w:br w:type="page"/>
+      </w:r>
+    </w:p>
+    <w:p>
+      <w:pPr>
+        <w:rPr>
+          <w:rFonts w:cstheme="minorHAnsi"/>
+          <w:color w:val="FF0000"/>
+        </w:rPr>
+      </w:pPr>
+      <w:r>
+        <w:rPr>
+          <w:rFonts w:cstheme="minorHAnsi"/>
+          <w:color w:val="FF0000"/>
+        </w:rPr>
+        <w:lastRenderedPageBreak/>
+        <w:t>Marked</w:t>
+      </w:r>
+    </w:p>
+    <w:p>
+      <w:pPr>
+        <w:rPr>
+          <w:rFonts w:cstheme="minorHAnsi"/>
+          <w:color w:val="000000" w:themeColor="text1"/>
+        </w:rPr>
+      </w:pPr>
+      <w:r>
+        <w:rPr>
+          <w:rFonts w:cstheme="minorHAnsi"/>
+          <w:noProof/>
+          <w:color w:val="000000" w:themeColor="text1"/>
+        </w:rPr>
+        <w:drawing>
+          <wp:inline distT="0" distB="0" distL="0" distR="0" wp14:anchorId="0DA16820" wp14:editId="4796121D">
+            <wp:extent cx="5943600" cy="3494405"/>
+            <wp:effectExtent l="0" t="0" r="0" b="0"/>
+            <wp:docPr id="5" name="Picture 5"/>
+            <wp:cNvGraphicFramePr>
+              <a:graphicFrameLocks xmlns:a="http://schemas.openxmlformats.org/drawingml/2006/main" noChangeAspect="1"/>
+            </wp:cNvGraphicFramePr>
+            <a:graphic xmlns:a="http://schemas.openxmlformats.org/drawingml/2006/main">
+              <a:graphicData uri="http://schemas.openxmlformats.org/drawingml/2006/picture">
+                <pic:pic xmlns:pic="http://schemas.openxmlformats.org/drawingml/2006/picture">
+                  <pic:nvPicPr>
+                    <pic:cNvPr id="1" name=""/>
+                    <pic:cNvPicPr/>
+                  </pic:nvPicPr>
+                  <pic:blipFill>
+                    <a:blip r:embed="rId11"/>
+                    <a:stretch>
+                      <a:fillRect/>
+                    </a:stretch>
+                  </pic:blipFill>
+                  <pic:spPr>
+                    <a:xfrm>
+                      <a:off x="0" y="0"/>
+                      <a:ext cx="5943600" cy="3494405"/>
+                    </a:xfrm>
+                    <a:prstGeom prst="rect">
+                      <a:avLst/>
+                    </a:prstGeom>
+                  </pic:spPr>
+                </pic:pic>
+              </a:graphicData>
+            </a:graphic>
+          </wp:inline>
+        </w:drawing>
+      </w:r>
+    </w:p>
+    <w:p>
+      <w:pPr>
+        <w:rPr>
+          <w:rFonts w:cstheme="minorHAnsi"/>
+          <w:color w:val="000000" w:themeColor="text1"/>
+        </w:rPr>
+      </w:pPr>
+      <w:r>
+        <w:rPr>
+          <w:rFonts w:cstheme="minorHAnsi"/>
+          <w:color w:val="000000" w:themeColor="text1"/>
+        </w:rPr>
+        <w:br w:type="page"/>
+      </w:r>
+    </w:p>
+    <w:p>
+      <w:pPr>
+        <w:rPr>
+          <w:rFonts w:cstheme="minorHAnsi"/>
+          <w:color w:val="FF0000"/>
+        </w:rPr>
+      </w:pPr>
+      <w:r>
+        <w:rPr>
+          <w:rFonts w:cstheme="minorHAnsi"/>
+          <w:color w:val="FF0000"/>
+        </w:rPr>
+        <w:lastRenderedPageBreak/>
+        <w:t>Marked</w:t>
+      </w:r>
+    </w:p>
+    <w:p>
+      <w:pPr>
+        <w:rPr>
+          <w:rFonts w:cstheme="minorHAnsi"/>
+          <w:color w:val="000000" w:themeColor="text1"/>
+        </w:rPr>
+      </w:pPr>
+      <w:r>
+        <w:rPr>
+          <w:rFonts w:cstheme="minorHAnsi"/>
+          <w:noProof/>
+          <w:color w:val="000000" w:themeColor="text1"/>
+        </w:rPr>
+        <w:drawing>
+          <wp:inline distT="0" distB="0" distL="0" distR="0" wp14:anchorId="3B94A09A" wp14:editId="2E3007A9">
+            <wp:extent cx="5943600" cy="3383280"/>
+            <wp:effectExtent l="0" t="0" r="0" b="7620"/>
+            <wp:docPr id="8" name="Picture 8"/>
+            <wp:cNvGraphicFramePr>
+              <a:graphicFrameLocks xmlns:a="http://schemas.openxmlformats.org/drawingml/2006/main" noChangeAspect="1"/>
+            </wp:cNvGraphicFramePr>
+            <a:graphic xmlns:a="http://schemas.openxmlformats.org/drawingml/2006/main">
+              <a:graphicData uri="http://schemas.openxmlformats.org/drawingml/2006/picture">
+                <pic:pic xmlns:pic="http://schemas.openxmlformats.org/drawingml/2006/picture">
+                  <pic:nvPicPr>
+                    <pic:cNvPr id="1" name=""/>
+                    <pic:cNvPicPr/>
+                  </pic:nvPicPr>
+                  <pic:blipFill>
+                    <a:blip r:embed="rId12"/>
+                    <a:stretch>
+                      <a:fillRect/>
+                    </a:stretch>
+                  </pic:blipFill>
+                  <pic:spPr>
+                    <a:xfrm>
+                      <a:off x="0" y="0"/>
+                      <a:ext cx="5943600" cy="3383280"/>
+                    </a:xfrm>
+                    <a:prstGeom prst="rect">
+                      <a:avLst/>
+                    </a:prstGeom>
+                  </pic:spPr>
+                </pic:pic>
+              </a:graphicData>
+            </a:graphic>
+          </wp:inline>
+        </w:drawing>
+      </w:r>
+    </w:p>
+    <w:p>
+      <w:pPr>
+        <w:rPr>
+          <w:rFonts w:cstheme="minorHAnsi"/>
+          <w:color w:val="000000" w:themeColor="text1"/>
+        </w:rPr>
+      </w:pPr>
+    </w:p>
+    <w:p>
+      <w:pPr>
+        <w:rPr>
+          <w:rFonts w:cstheme="minorHAnsi"/>
+          <w:color w:val="000000" w:themeColor="text1"/>
+        </w:rPr>
+      </w:pPr>
+    </w:p>
+    <w:p>
+      <w:pPr>
+        <w:rPr>
+          <w:rFonts w:cstheme="minorHAnsi"/>
+          <w:color w:val="000000" w:themeColor="text1"/>
+        </w:rPr>
+      </w:pPr>
+      <w:r>
+        <w:rPr>
+          <w:rFonts w:cstheme="minorHAnsi"/>
+          <w:color w:val="000000" w:themeColor="text1"/>
+        </w:rPr>
+        <w:br w:type="page"/>
+      </w:r>
+    </w:p>
+    <w:p>
+      <w:pPr>
+        <w:rPr>
+          <w:rFonts w:cstheme="minorHAnsi"/>
+          <w:color w:val="000000" w:themeColor="text1"/>
+        </w:rPr>
+      </w:pPr>
+      <w:r>
+        <w:rPr>
+          <w:rFonts w:cstheme="minorHAnsi"/>
+          <w:noProof/>
+          <w:color w:val="000000" w:themeColor="text1"/>
+        </w:rPr>
+        <w:lastRenderedPageBreak/>
+        <w:drawing>
+          <wp:inline distT="0" distB="0" distL="0" distR="0" wp14:anchorId="39C8028B" wp14:editId="46AA44C4">
+            <wp:extent cx="5943600" cy="3957955"/>
+            <wp:effectExtent l="0" t="0" r="0" b="4445"/>
+            <wp:docPr id="9" name="Picture 9"/>
+            <wp:cNvGraphicFramePr>
+              <a:graphicFrameLocks xmlns:a="http://schemas.openxmlformats.org/drawingml/2006/main" noChangeAspect="1"/>
+            </wp:cNvGraphicFramePr>
+            <a:graphic xmlns:a="http://schemas.openxmlformats.org/drawingml/2006/main">
+              <a:graphicData uri="http://schemas.openxmlformats.org/drawingml/2006/picture">
+                <pic:pic xmlns:pic="http://schemas.openxmlformats.org/drawingml/2006/picture">
+                  <pic:nvPicPr>
+                    <pic:cNvPr id="1" name=""/>
+                    <pic:cNvPicPr/>
+                  </pic:nvPicPr>
+                  <pic:blipFill>
+                    <a:blip r:embed="rId13"/>
+                    <a:stretch>
+                      <a:fillRect/>
+                    </a:stretch>
+                  </pic:blipFill>
+                  <pic:spPr>
+                    <a:xfrm>
+                      <a:off x="0" y="0"/>
+                      <a:ext cx="5943600" cy="3957955"/>
+                    </a:xfrm>
+                    <a:prstGeom prst="rect">
+                      <a:avLst/>
+                    </a:prstGeom>
+                  </pic:spPr>
+                </pic:pic>
+              </a:graphicData>
+            </a:graphic>
+          </wp:inline>
+        </w:drawing>
+      </w:r>
+    </w:p>
+    <w:p>
+      <w:pPr>
+        <w:rPr>
+          <w:rFonts w:cstheme="minorHAnsi"/>
+          <w:color w:val="000000" w:themeColor="text1"/>
+        </w:rPr>
+      </w:pPr>
+      <w:r>
+        <w:rPr>
+          <w:rFonts w:cstheme="minorHAnsi"/>
+          <w:color w:val="000000" w:themeColor="text1"/>
+        </w:rPr>
+        <w:br w:type="page"/>
+      </w:r>
+    </w:p>
+    <w:p>
+      <w:pPr>
+        <w:rPr>
+          <w:rFonts w:cstheme="minorHAnsi"/>
+          <w:color w:val="000000" w:themeColor="text1"/>
+        </w:rPr>
+      </w:pPr>
+      <w:r>
+        <w:rPr>
+          <w:rFonts w:cstheme="minorHAnsi"/>
+          <w:noProof/>
+          <w:color w:val="000000" w:themeColor="text1"/>
+        </w:rPr>
+        <w:lastRenderedPageBreak/>
+        <w:drawing>
+          <wp:inline distT="0" distB="0" distL="0" distR="0" wp14:anchorId="1234A80B" wp14:editId="51037660">
+            <wp:extent cx="5943600" cy="3230245"/>
+            <wp:effectExtent l="0" t="0" r="0" b="8255"/>
+            <wp:docPr id="10" name="Picture 10"/>
+            <wp:cNvGraphicFramePr>
+              <a:graphicFrameLocks xmlns:a="http://schemas.openxmlformats.org/drawingml/2006/main" noChangeAspect="1"/>
+            </wp:cNvGraphicFramePr>
+            <a:graphic xmlns:a="http://schemas.openxmlformats.org/drawingml/2006/main">
+              <a:graphicData uri="http://schemas.openxmlformats.org/drawingml/2006/picture">
+                <pic:pic xmlns:pic="http://schemas.openxmlformats.org/drawingml/2006/picture">
+                  <pic:nvPicPr>
+                    <pic:cNvPr id="1" name=""/>
+                    <pic:cNvPicPr/>
+                  </pic:nvPicPr>
+                  <pic:blipFill>
+                    <a:blip r:embed="rId14"/>
+                    <a:stretch>
+                      <a:fillRect/>
+                    </a:stretch>
+                  </pic:blipFill>
+                  <pic:spPr>
+                    <a:xfrm>
+                      <a:off x="0" y="0"/>
+                      <a:ext cx="5943600" cy="3230245"/>
+                    </a:xfrm>
+                    <a:prstGeom prst="rect">
+                      <a:avLst/>
+                    </a:prstGeom>
+                  </pic:spPr>
+                </pic:pic>
+              </a:graphicData>
+            </a:graphic>
+          </wp:inline>
+        </w:drawing>
+      </w:r>
+    </w:p>
+    <w:p>
+      <w:pPr>
+        <w:rPr>
+          <w:rFonts w:cstheme="minorHAnsi"/>
+          <w:color w:val="000000" w:themeColor="text1"/>
+        </w:rPr>
+      </w:pPr>
+      <w:r>
+        <w:rPr>
+          <w:rFonts w:cstheme="minorHAnsi"/>
+          <w:color w:val="000000" w:themeColor="text1"/>
+        </w:rPr>
+        <w:br w:type="page"/>
+      </w:r>
+    </w:p>
+    <w:p>
+      <w:pPr>
+        <w:rPr>
+          <w:rFonts w:cstheme="minorHAnsi"/>
+          <w:color w:val="FF0000"/>
+        </w:rPr>
+      </w:pPr>
+      <w:r>
+        <w:rPr>
+          <w:rFonts w:cstheme="minorHAnsi"/>
+          <w:color w:val="FF0000"/>
+        </w:rPr>
+        <w:lastRenderedPageBreak/>
+        <w:t>Marked</w:t>
+      </w:r>
+    </w:p>
+    <w:p>
+      <w:pPr>
+        <w:rPr>
+          <w:rFonts w:cstheme="minorHAnsi"/>
+          <w:color w:val="000000" w:themeColor="text1"/>
+        </w:rPr>
+      </w:pPr>
+      <w:r>
+        <w:rPr>
+          <w:rFonts w:cstheme="minorHAnsi"/>
+          <w:noProof/>
+          <w:color w:val="000000" w:themeColor="text1"/>
+        </w:rPr>
+        <w:drawing>
+          <wp:inline distT="0" distB="0" distL="0" distR="0" wp14:anchorId="3A70008A" wp14:editId="6F03B9CD">
+            <wp:extent cx="5943600" cy="3623310"/>
+            <wp:effectExtent l="0" t="0" r="0" b="0"/>
+            <wp:docPr id="11" name="Picture 11"/>
+            <wp:cNvGraphicFramePr>
+              <a:graphicFrameLocks xmlns:a="http://schemas.openxmlformats.org/drawingml/2006/main" noChangeAspect="1"/>
+            </wp:cNvGraphicFramePr>
+            <a:graphic xmlns:a="http://schemas.openxmlformats.org/drawingml/2006/main">
+              <a:graphicData uri="http://schemas.openxmlformats.org/drawingml/2006/picture">
+                <pic:pic xmlns:pic="http://schemas.openxmlformats.org/drawingml/2006/picture">
+                  <pic:nvPicPr>
+                    <pic:cNvPr id="1" name=""/>
+                    <pic:cNvPicPr/>
+                  </pic:nvPicPr>
+                  <pic:blipFill>
+                    <a:blip r:embed="rId15"/>
+                    <a:stretch>
+                      <a:fillRect/>
+                    </a:stretch>
+                  </pic:blipFill>
+                  <pic:spPr>
+                    <a:xfrm>
+                      <a:off x="0" y="0"/>
+                      <a:ext cx="5943600" cy="3623310"/>
+                    </a:xfrm>
+                    <a:prstGeom prst="rect">
+                      <a:avLst/>
+                    </a:prstGeom>
+                  </pic:spPr>
+                </pic:pic>
+              </a:graphicData>
+            </a:graphic>
+          </wp:inline>
+        </w:drawing>
+      </w:r>
+    </w:p>
+    <w:p>
+      <w:pPr>
+        <w:rPr>
+          <w:rFonts w:cstheme="minorHAnsi"/>
+          <w:color w:val="000000" w:themeColor="text1"/>
+        </w:rPr>
+      </w:pPr>
+      <w:r>
+        <w:rPr>
+          <w:rFonts w:cstheme="minorHAnsi"/>
+          <w:color w:val="000000" w:themeColor="text1"/>
+        </w:rPr>
+        <w:br w:type="page"/>
+      </w:r>
+    </w:p>
+    <w:p>
+      <w:pPr>
+        <w:rPr>
+          <w:rFonts w:cstheme="minorHAnsi"/>
+          <w:color w:val="FF0000"/>
+        </w:rPr>
+      </w:pPr>
+      <w:r>
+        <w:rPr>
+          <w:rFonts w:cstheme="minorHAnsi"/>
+          <w:color w:val="FF0000"/>
+        </w:rPr>
+        <w:lastRenderedPageBreak/>
+        <w:t>Marked</w:t>
+      </w:r>
+    </w:p>
+    <w:p>
+      <w:pPr>
+        <w:rPr>
+          <w:rFonts w:cstheme="minorHAnsi"/>
+          <w:color w:val="000000" w:themeColor="text1"/>
+        </w:rPr>
+      </w:pPr>
+      <w:r>
+        <w:rPr>
+          <w:rFonts w:cstheme="minorHAnsi"/>
+          <w:noProof/>
+          <w:color w:val="000000" w:themeColor="text1"/>
+        </w:rPr>
+        <w:drawing>
+          <wp:inline distT="0" distB="0" distL="0" distR="0" wp14:anchorId="5384746D" wp14:editId="7548DBFE">
+            <wp:extent cx="5943600" cy="3550285"/>
+            <wp:effectExtent l="0" t="0" r="0" b="0"/>
+            <wp:docPr id="12" name="Picture 12"/>
+            <wp:cNvGraphicFramePr>
+              <a:graphicFrameLocks xmlns:a="http://schemas.openxmlformats.org/drawingml/2006/main" noChangeAspect="1"/>
+            </wp:cNvGraphicFramePr>
+            <a:graphic xmlns:a="http://schemas.openxmlformats.org/drawingml/2006/main">
+              <a:graphicData uri="http://schemas.openxmlformats.org/drawingml/2006/picture">
+                <pic:pic xmlns:pic="http://schemas.openxmlformats.org/drawingml/2006/picture">
+                  <pic:nvPicPr>
+                    <pic:cNvPr id="1" name=""/>
+                    <pic:cNvPicPr/>
+                  </pic:nvPicPr>
+                  <pic:blipFill>
+                    <a:blip r:embed="rId16"/>
+                    <a:stretch>
+                      <a:fillRect/>
+                    </a:stretch>
+                  </pic:blipFill>
+                  <pic:spPr>
+                    <a:xfrm>
+                      <a:off x="0" y="0"/>
+                      <a:ext cx="5943600" cy="3550285"/>
+                    </a:xfrm>
+                    <a:prstGeom prst="rect">
+                      <a:avLst/>
+                    </a:prstGeom>
+                  </pic:spPr>
+                </pic:pic>
+              </a:graphicData>
+            </a:graphic>
+          </wp:inline>
+        </w:drawing>
+      </w:r>
+    </w:p>
+    <w:p>
+      <w:pPr>
+        <w:rPr>
+          <w:rFonts w:cstheme="minorHAnsi"/>
+          <w:color w:val="000000" w:themeColor="text1"/>
+        </w:rPr>
+      </w:pPr>
+      <w:r>
+        <w:rPr>
+          <w:rFonts w:cstheme="minorHAnsi"/>
+          <w:color w:val="000000" w:themeColor="text1"/>
+        </w:rPr>
+        <w:br w:type="page"/>
+      </w:r>
+    </w:p>
+    <w:p>
+      <w:pPr>
+        <w:rPr>
+          <w:rFonts w:cstheme="minorHAnsi"/>
+          <w:color w:val="000000" w:themeColor="text1"/>
+        </w:rPr>
+      </w:pPr>
+      <w:r>
+        <w:rPr>
+          <w:rFonts w:cstheme="minorHAnsi"/>
+          <w:noProof/>
+          <w:color w:val="000000" w:themeColor="text1"/>
+        </w:rPr>
+        <w:lastRenderedPageBreak/>
+        <w:drawing>
+          <wp:inline distT="0" distB="0" distL="0" distR="0" wp14:anchorId="68E7E3BF" wp14:editId="5A955E01">
+            <wp:extent cx="5943600" cy="3636645"/>
+            <wp:effectExtent l="0" t="0" r="0" b="1905"/>
+            <wp:docPr id="13" name="Picture 13"/>
+            <wp:cNvGraphicFramePr>
+              <a:graphicFrameLocks xmlns:a="http://schemas.openxmlformats.org/drawingml/2006/main" noChangeAspect="1"/>
+            </wp:cNvGraphicFramePr>
+            <a:graphic xmlns:a="http://schemas.openxmlformats.org/drawingml/2006/main">
+              <a:graphicData uri="http://schemas.openxmlformats.org/drawingml/2006/picture">
+                <pic:pic xmlns:pic="http://schemas.openxmlformats.org/drawingml/2006/picture">
+                  <pic:nvPicPr>
+                    <pic:cNvPr id="1" name=""/>
+                    <pic:cNvPicPr/>
+                  </pic:nvPicPr>
+                  <pic:blipFill>
+                    <a:blip r:embed="rId17"/>
+                    <a:stretch>
+                      <a:fillRect/>
+                    </a:stretch>
+                  </pic:blipFill>
+                  <pic:spPr>
+                    <a:xfrm>
+                      <a:off x="0" y="0"/>
+                      <a:ext cx="5943600" cy="3636645"/>
+                    </a:xfrm>
+                    <a:prstGeom prst="rect">
+                      <a:avLst/>
+                    </a:prstGeom>
+                  </pic:spPr>
+                </pic:pic>
+              </a:graphicData>
+            </a:graphic>
+          </wp:inline>
+        </w:drawing>
+      </w:r>
+    </w:p>
+    <w:p>
+      <w:pPr>
+        <w:rPr>
+          <w:rFonts w:cstheme="minorHAnsi"/>
+          <w:color w:val="000000" w:themeColor="text1"/>
+        </w:rPr>
+      </w:pPr>
+      <w:r>
+        <w:rPr>
+          <w:rFonts w:cstheme="minorHAnsi"/>
+          <w:color w:val="000000" w:themeColor="text1"/>
+        </w:rPr>
+        <w:br w:type="page"/>
+      </w:r>
+    </w:p>
+    <w:p>
+      <w:pPr>
+        <w:rPr>
+          <w:rFonts w:cstheme="minorHAnsi"/>
+          <w:color w:val="000000" w:themeColor="text1"/>
+        </w:rPr>
+      </w:pPr>
+      <w:r>
+        <w:rPr>
+          <w:rFonts w:cstheme="minorHAnsi"/>
+          <w:color w:val="FF0000"/>
+        </w:rPr>
+        <w:lastRenderedPageBreak/>
+        <w:t>Marked</w:t>
+      </w:r>
+    </w:p>
+    <w:p>
+      <w:pPr>
+        <w:rPr>
+          <w:rFonts w:cstheme="minorHAnsi"/>
+          <w:color w:val="000000" w:themeColor="text1"/>
+        </w:rPr>
+      </w:pPr>
+      <w:r>
+        <w:rPr>
+          <w:rFonts w:cstheme="minorHAnsi"/>
+          <w:noProof/>
+          <w:color w:val="000000" w:themeColor="text1"/>
+        </w:rPr>
+        <w:drawing>
+          <wp:inline distT="0" distB="0" distL="0" distR="0" wp14:anchorId="7B2AE152" wp14:editId="5A3A3B94">
+            <wp:extent cx="5943600" cy="3322955"/>
+            <wp:effectExtent l="0" t="0" r="0" b="0"/>
+            <wp:docPr id="14" name="Picture 14"/>
+            <wp:cNvGraphicFramePr>
+              <a:graphicFrameLocks xmlns:a="http://schemas.openxmlformats.org/drawingml/2006/main" noChangeAspect="1"/>
+            </wp:cNvGraphicFramePr>
+            <a:graphic xmlns:a="http://schemas.openxmlformats.org/drawingml/2006/main">
+              <a:graphicData uri="http://schemas.openxmlformats.org/drawingml/2006/picture">
+                <pic:pic xmlns:pic="http://schemas.openxmlformats.org/drawingml/2006/picture">
+                  <pic:nvPicPr>
+                    <pic:cNvPr id="1" name=""/>
+                    <pic:cNvPicPr/>
+                  </pic:nvPicPr>
+                  <pic:blipFill>
+                    <a:blip r:embed="rId18"/>
+                    <a:stretch>
+                      <a:fillRect/>
+                    </a:stretch>
+                  </pic:blipFill>
+                  <pic:spPr>
+                    <a:xfrm>
+                      <a:off x="0" y="0"/>
+                      <a:ext cx="5943600" cy="3322955"/>
+                    </a:xfrm>
+                    <a:prstGeom prst="rect">
+                      <a:avLst/>
+                    </a:prstGeom>
+                  </pic:spPr>
+                </pic:pic>
+              </a:graphicData>
+            </a:graphic>
+          </wp:inline>
+        </w:drawing>
+      </w:r>
+    </w:p>
+    <w:p>
+      <w:pPr>
+        <w:rPr>
+          <w:rFonts w:cstheme="minorHAnsi"/>
+          <w:color w:val="000000" w:themeColor="text1"/>
+        </w:rPr>
+      </w:pPr>
+      <w:r>
+        <w:rPr>
+          <w:rFonts w:cstheme="minorHAnsi"/>
+          <w:color w:val="000000" w:themeColor="text1"/>
+        </w:rPr>
+        <w:br w:type="page"/>
+      </w:r>
+    </w:p>
+    <w:p>
+      <w:pPr>
+        <w:rPr>
+          <w:rFonts w:cstheme="minorHAnsi"/>
+          <w:color w:val="000000" w:themeColor="text1"/>
+        </w:rPr>
+      </w:pPr>
+      <w:r>
+        <w:rPr>
+          <w:rFonts w:cstheme="minorHAnsi"/>
+          <w:noProof/>
+          <w:color w:val="000000" w:themeColor="text1"/>
+        </w:rPr>
+        <w:lastRenderedPageBreak/>
+        <w:drawing>
+          <wp:inline distT="0" distB="0" distL="0" distR="0" wp14:anchorId="25359F22" wp14:editId="5E74CA41">
+            <wp:extent cx="5943600" cy="3122930"/>
+            <wp:effectExtent l="0" t="0" r="0" b="1270"/>
+            <wp:docPr id="15" name="Picture 15"/>
+            <wp:cNvGraphicFramePr>
+              <a:graphicFrameLocks xmlns:a="http://schemas.openxmlformats.org/drawingml/2006/main" noChangeAspect="1"/>
+            </wp:cNvGraphicFramePr>
+            <a:graphic xmlns:a="http://schemas.openxmlformats.org/drawingml/2006/main">
+              <a:graphicData uri="http://schemas.openxmlformats.org/drawingml/2006/picture">
+                <pic:pic xmlns:pic="http://schemas.openxmlformats.org/drawingml/2006/picture">
+                  <pic:nvPicPr>
+                    <pic:cNvPr id="1" name=""/>
+                    <pic:cNvPicPr/>
+                  </pic:nvPicPr>
+                  <pic:blipFill>
+                    <a:blip r:embed="rId19"/>
+                    <a:stretch>
+                      <a:fillRect/>
+                    </a:stretch>
+                  </pic:blipFill>
+                  <pic:spPr>
+                    <a:xfrm>
+                      <a:off x="0" y="0"/>
+                      <a:ext cx="5943600" cy="3122930"/>
+                    </a:xfrm>
+                    <a:prstGeom prst="rect">
+                      <a:avLst/>
+                    </a:prstGeom>
+                  </pic:spPr>
+                </pic:pic>
+              </a:graphicData>
+            </a:graphic>
+          </wp:inline>
+        </w:drawing>
+      </w:r>
+    </w:p>
+    <w:p>
+      <w:pPr>
+        <w:rPr>
+          <w:rFonts w:cstheme="minorHAnsi"/>
+          <w:color w:val="000000" w:themeColor="text1"/>
+        </w:rPr>
+      </w:pPr>
+      <w:r>
+        <w:rPr>
+          <w:rFonts w:cstheme="minorHAnsi"/>
+          <w:color w:val="000000" w:themeColor="text1"/>
+        </w:rPr>
+        <w:br w:type="page"/>
+      </w:r>
+    </w:p>
+    <w:p>
+      <w:pPr>
+        <w:rPr>
+          <w:rFonts w:cstheme="minorHAnsi"/>
+          <w:color w:val="000000" w:themeColor="text1"/>
+        </w:rPr>
+      </w:pPr>
+      <w:r>
+        <w:rPr>
+          <w:rFonts w:cstheme="minorHAnsi"/>
+          <w:noProof/>
+          <w:color w:val="000000" w:themeColor="text1"/>
+        </w:rPr>
+        <w:lastRenderedPageBreak/>
+        <w:drawing>
+          <wp:inline distT="0" distB="0" distL="0" distR="0" wp14:anchorId="2D0479BB" wp14:editId="35002BD7">
+            <wp:extent cx="5943600" cy="3374390"/>
+            <wp:effectExtent l="0" t="0" r="0" b="0"/>
+            <wp:docPr id="16" name="Picture 16"/>
+            <wp:cNvGraphicFramePr>
+              <a:graphicFrameLocks xmlns:a="http://schemas.openxmlformats.org/drawingml/2006/main" noChangeAspect="1"/>
+            </wp:cNvGraphicFramePr>
+            <a:graphic xmlns:a="http://schemas.openxmlformats.org/drawingml/2006/main">
+              <a:graphicData uri="http://schemas.openxmlformats.org/drawingml/2006/picture">
+                <pic:pic xmlns:pic="http://schemas.openxmlformats.org/drawingml/2006/picture">
+                  <pic:nvPicPr>
+                    <pic:cNvPr id="1" name=""/>
+                    <pic:cNvPicPr/>
+                  </pic:nvPicPr>
+                  <pic:blipFill>
+                    <a:blip r:embed="rId20"/>
+                    <a:stretch>
+                      <a:fillRect/>
+                    </a:stretch>
+                  </pic:blipFill>
+                  <pic:spPr>
+                    <a:xfrm>
+                      <a:off x="0" y="0"/>
+                      <a:ext cx="5943600" cy="3374390"/>
+                    </a:xfrm>
+                    <a:prstGeom prst="rect">
+                      <a:avLst/>
+                    </a:prstGeom>
+                  </pic:spPr>
+                </pic:pic>
+              </a:graphicData>
+            </a:graphic>
+          </wp:inline>
+        </w:drawing>
+      </w:r>
+    </w:p>
+    <w:p>
+      <w:pPr>
+        <w:rPr>
+          <w:rFonts w:cstheme="minorHAnsi"/>
+          <w:color w:val="000000" w:themeColor="text1"/>
+        </w:rPr>
+      </w:pPr>
+      <w:r>
+        <w:rPr>
+          <w:rFonts w:cstheme="minorHAnsi"/>
+          <w:color w:val="000000" w:themeColor="text1"/>
+        </w:rPr>
+        <w:br w:type="page"/>
+      </w:r>
+    </w:p>
+    <w:p>
+      <w:pPr>
+        <w:rPr>
+          <w:rFonts w:cstheme="minorHAnsi"/>
+          <w:color w:val="000000" w:themeColor="text1"/>
+        </w:rPr>
+      </w:pPr>
+      <w:r>
+        <w:rPr>
+          <w:rFonts w:cstheme="minorHAnsi"/>
+          <w:noProof/>
+          <w:color w:val="000000" w:themeColor="text1"/>
+        </w:rPr>
+        <w:lastRenderedPageBreak/>
+        <w:drawing>
+          <wp:inline distT="0" distB="0" distL="0" distR="0" wp14:anchorId="5943918C" wp14:editId="0C0499AF">
+            <wp:extent cx="5943600" cy="2862580"/>
+            <wp:effectExtent l="0" t="0" r="0" b="0"/>
+            <wp:docPr id="17" name="Picture 17"/>
+            <wp:cNvGraphicFramePr>
+              <a:graphicFrameLocks xmlns:a="http://schemas.openxmlformats.org/drawingml/2006/main" noChangeAspect="1"/>
+            </wp:cNvGraphicFramePr>
+            <a:graphic xmlns:a="http://schemas.openxmlformats.org/drawingml/2006/main">
+              <a:graphicData uri="http://schemas.openxmlformats.org/drawingml/2006/picture">
+                <pic:pic xmlns:pic="http://schemas.openxmlformats.org/drawingml/2006/picture">
+                  <pic:nvPicPr>
+                    <pic:cNvPr id="1" name=""/>
+                    <pic:cNvPicPr/>
+                  </pic:nvPicPr>
+                  <pic:blipFill>
+                    <a:blip r:embed="rId21"/>
+                    <a:stretch>
+                      <a:fillRect/>
+                    </a:stretch>
+                  </pic:blipFill>
+                  <pic:spPr>
+                    <a:xfrm>
+                      <a:off x="0" y="0"/>
+                      <a:ext cx="5943600" cy="2862580"/>
+                    </a:xfrm>
+                    <a:prstGeom prst="rect">
+                      <a:avLst/>
+                    </a:prstGeom>
+                  </pic:spPr>
+                </pic:pic>
+              </a:graphicData>
+            </a:graphic>
+          </wp:inline>
+        </w:drawing>
+      </w:r>
+    </w:p>
+    <w:p>
+      <w:pPr>
+        <w:rPr>
+          <w:rFonts w:cstheme="minorHAnsi"/>
+          <w:color w:val="000000" w:themeColor="text1"/>
+        </w:rPr>
+      </w:pPr>
+      <w:r>
+        <w:rPr>
+          <w:rFonts w:cstheme="minorHAnsi"/>
+          <w:color w:val="000000" w:themeColor="text1"/>
+        </w:rPr>
+        <w:br w:type="page"/>
+      </w:r>
+    </w:p>
+    <w:p>
+      <w:pPr>
+        <w:rPr>
+          <w:rFonts w:cstheme="minorHAnsi"/>
+          <w:color w:val="000000" w:themeColor="text1"/>
+        </w:rPr>
+      </w:pPr>
+      <w:r>
+        <w:rPr>
+          <w:rFonts w:cstheme="minorHAnsi"/>
+          <w:noProof/>
+          <w:color w:val="000000" w:themeColor="text1"/>
+        </w:rPr>
+        <w:lastRenderedPageBreak/>
+        <w:drawing>
+          <wp:inline distT="0" distB="0" distL="0" distR="0" wp14:anchorId="50260BB8" wp14:editId="60721E3D">
+            <wp:extent cx="5943600" cy="3608070"/>
+            <wp:effectExtent l="0" t="0" r="0" b="0"/>
+            <wp:docPr id="20" name="Picture 20"/>
+            <wp:cNvGraphicFramePr>
+              <a:graphicFrameLocks xmlns:a="http://schemas.openxmlformats.org/drawingml/2006/main" noChangeAspect="1"/>
+            </wp:cNvGraphicFramePr>
+            <a:graphic xmlns:a="http://schemas.openxmlformats.org/drawingml/2006/main">
+              <a:graphicData uri="http://schemas.openxmlformats.org/drawingml/2006/picture">
+                <pic:pic xmlns:pic="http://schemas.openxmlformats.org/drawingml/2006/picture">
+                  <pic:nvPicPr>
+                    <pic:cNvPr id="1" name=""/>
+                    <pic:cNvPicPr/>
+                  </pic:nvPicPr>
+                  <pic:blipFill>
+                    <a:blip r:embed="rId22"/>
+                    <a:stretch>
+                      <a:fillRect/>
+                    </a:stretch>
+                  </pic:blipFill>
+                  <pic:spPr>
+                    <a:xfrm>
+                      <a:off x="0" y="0"/>
+                      <a:ext cx="5943600" cy="3608070"/>
+                    </a:xfrm>
+                    <a:prstGeom prst="rect">
+                      <a:avLst/>
+                    </a:prstGeom>
+                  </pic:spPr>
+                </pic:pic>
+              </a:graphicData>
+            </a:graphic>
+          </wp:inline>
+        </w:drawing>
+      </w:r>
+    </w:p>
+    <w:p>
+      <w:pPr>
+        <w:rPr>
+          <w:rFonts w:cstheme="minorHAnsi"/>
+          <w:color w:val="000000" w:themeColor="text1"/>
+        </w:rPr>
+      </w:pPr>
+      <w:r>
+        <w:rPr>
+          <w:rFonts w:cstheme="minorHAnsi"/>
+          <w:color w:val="000000" w:themeColor="text1"/>
+        </w:rPr>
+        <w:br w:type="page"/>
+      </w:r>
+    </w:p>
+    <w:p>
+      <w:pPr>
+        <w:rPr>
+          <w:rFonts w:cstheme="minorHAnsi"/>
+          <w:color w:val="FF0000"/>
+        </w:rPr>
+      </w:pPr>
+      <w:r>
+        <w:rPr>
+          <w:rFonts w:cstheme="minorHAnsi"/>
+          <w:color w:val="FF0000"/>
+        </w:rPr>
+        <w:lastRenderedPageBreak/>
+        <w:t>Marked</w:t>
+      </w:r>
+    </w:p>
+    <w:p>
+      <w:pPr>
+        <w:rPr>
+          <w:rFonts w:cstheme="minorHAnsi"/>
+          <w:color w:val="000000" w:themeColor="text1"/>
+        </w:rPr>
+      </w:pPr>
+      <w:r>
+        <w:rPr>
+          <w:noProof/>
+        </w:rPr>
+        <w:drawing>
+          <wp:inline distT="0" distB="0" distL="0" distR="0" wp14:anchorId="7AB51E54" wp14:editId="6760F86E">
+            <wp:extent cx="5943600" cy="2774315"/>
+            <wp:effectExtent l="0" t="0" r="0" b="6985"/>
+            <wp:docPr id="21" name="Picture 21"/>
+            <wp:cNvGraphicFramePr>
+              <a:graphicFrameLocks xmlns:a="http://schemas.openxmlformats.org/drawingml/2006/main" noChangeAspect="1"/>
+            </wp:cNvGraphicFramePr>
+            <a:graphic xmlns:a="http://schemas.openxmlformats.org/drawingml/2006/main">
+              <a:graphicData uri="http://schemas.openxmlformats.org/drawingml/2006/picture">
+                <pic:pic xmlns:pic="http://schemas.openxmlformats.org/drawingml/2006/picture">
+                  <pic:nvPicPr>
+                    <pic:cNvPr id="1" name=""/>
+                    <pic:cNvPicPr/>
+                  </pic:nvPicPr>
+                  <pic:blipFill>
+                    <a:blip r:embed="rId23"/>
+                    <a:stretch>
+                      <a:fillRect/>
+                    </a:stretch>
+                  </pic:blipFill>
+                  <pic:spPr>
+                    <a:xfrm>
+                      <a:off x="0" y="0"/>
+                      <a:ext cx="5943600" cy="2774315"/>
+                    </a:xfrm>
+                    <a:prstGeom prst="rect">
+                      <a:avLst/>
+                    </a:prstGeom>
+                  </pic:spPr>
+                </pic:pic>
+              </a:graphicData>
+            </a:graphic>
+          </wp:inline>
+        </w:drawing>
+      </w:r>
+    </w:p>
+    <w:p>
+      <w:pPr>
+        <w:rPr>
+          <w:rFonts w:cstheme="minorHAnsi"/>
+          <w:color w:val="000000" w:themeColor="text1"/>
+        </w:rPr>
+      </w:pPr>
+      <w:r>
+        <w:rPr>
+          <w:rFonts w:cstheme="minorHAnsi"/>
+          <w:color w:val="000000" w:themeColor="text1"/>
+        </w:rPr>
+        <w:br w:type="page"/>
+      </w:r>
+    </w:p>
+    <w:p>
+      <w:pPr>
+        <w:rPr>
+          <w:rFonts w:cstheme="minorHAnsi"/>
+          <w:color w:val="000000" w:themeColor="text1"/>
+        </w:rPr>
+      </w:pPr>
+      <w:r>
+        <w:rPr>
+          <w:noProof/>
+        </w:rPr>
+        <w:lastRenderedPageBreak/>
+        <w:drawing>
+          <wp:inline distT="0" distB="0" distL="0" distR="0" wp14:anchorId="56FBD544" wp14:editId="63A70A84">
+            <wp:extent cx="5943600" cy="3012440"/>
+            <wp:effectExtent l="0" t="0" r="0" b="0"/>
+            <wp:docPr id="22" name="Picture 22"/>
+            <wp:cNvGraphicFramePr>
+              <a:graphicFrameLocks xmlns:a="http://schemas.openxmlformats.org/drawingml/2006/main" noChangeAspect="1"/>
+            </wp:cNvGraphicFramePr>
+            <a:graphic xmlns:a="http://schemas.openxmlformats.org/drawingml/2006/main">
+              <a:graphicData uri="http://schemas.openxmlformats.org/drawingml/2006/picture">
+                <pic:pic xmlns:pic="http://schemas.openxmlformats.org/drawingml/2006/picture">
+                  <pic:nvPicPr>
+                    <pic:cNvPr id="1" name=""/>
+                    <pic:cNvPicPr/>
+                  </pic:nvPicPr>
+                  <pic:blipFill>
+                    <a:blip r:embed="rId24"/>
+                    <a:stretch>
+                      <a:fillRect/>
+                    </a:stretch>
+                  </pic:blipFill>
+                  <pic:spPr>
+                    <a:xfrm>
+                      <a:off x="0" y="0"/>
+                      <a:ext cx="5943600" cy="3012440"/>
+                    </a:xfrm>
+                    <a:prstGeom prst="rect">
+                      <a:avLst/>
+                    </a:prstGeom>
+                  </pic:spPr>
+                </pic:pic>
+              </a:graphicData>
+            </a:graphic>
+          </wp:inline>
+        </w:drawing>
+      </w:r>
+    </w:p>
+    <w:p>
+      <w:pPr>
+        <w:rPr>
+          <w:rFonts w:cstheme="minorHAnsi"/>
+          <w:color w:val="000000" w:themeColor="text1"/>
+        </w:rPr>
+      </w:pPr>
+      <w:r>
+        <w:rPr>
+          <w:rFonts w:cstheme="minorHAnsi"/>
+          <w:color w:val="000000" w:themeColor="text1"/>
+        </w:rPr>
+        <w:br w:type="page"/>
+      </w:r>
+    </w:p>
+    <w:p>
+      <w:pPr>
+        <w:rPr>
+          <w:rFonts w:cstheme="minorHAnsi"/>
+          <w:color w:val="FF0000"/>
+        </w:rPr>
+      </w:pPr>
+      <w:r>
+        <w:rPr>
+          <w:rFonts w:cstheme="minorHAnsi"/>
+          <w:color w:val="FF0000"/>
+        </w:rPr>
+        <w:lastRenderedPageBreak/>
+        <w:t>Marked</w:t>
+      </w:r>
+    </w:p>
+    <w:p>
+      <w:pPr>
+        <w:rPr>
+          <w:rFonts w:cstheme="minorHAnsi"/>
+          <w:color w:val="000000" w:themeColor="text1"/>
+        </w:rPr>
+      </w:pPr>
+      <w:r>
+        <w:rPr>
+          <w:noProof/>
+        </w:rPr>
+        <w:drawing>
+          <wp:inline distT="0" distB="0" distL="0" distR="0" wp14:anchorId="7961B9C4" wp14:editId="1CBF3670">
+            <wp:extent cx="5943600" cy="3948430"/>
+            <wp:effectExtent l="0" t="0" r="0" b="0"/>
+            <wp:docPr id="23" name="Picture 23"/>
+            <wp:cNvGraphicFramePr>
+              <a:graphicFrameLocks xmlns:a="http://schemas.openxmlformats.org/drawingml/2006/main" noChangeAspect="1"/>
+            </wp:cNvGraphicFramePr>
+            <a:graphic xmlns:a="http://schemas.openxmlformats.org/drawingml/2006/main">
+              <a:graphicData uri="http://schemas.openxmlformats.org/drawingml/2006/picture">
+                <pic:pic xmlns:pic="http://schemas.openxmlformats.org/drawingml/2006/picture">
+                  <pic:nvPicPr>
+                    <pic:cNvPr id="1" name=""/>
+                    <pic:cNvPicPr/>
+                  </pic:nvPicPr>
+                  <pic:blipFill>
+                    <a:blip r:embed="rId25"/>
+                    <a:stretch>
+                      <a:fillRect/>
+                    </a:stretch>
+                  </pic:blipFill>
+                  <pic:spPr>
+                    <a:xfrm>
+                      <a:off x="0" y="0"/>
+                      <a:ext cx="5943600" cy="3948430"/>
+                    </a:xfrm>
+                    <a:prstGeom prst="rect">
+                      <a:avLst/>
+                    </a:prstGeom>
+                  </pic:spPr>
+                </pic:pic>
+              </a:graphicData>
+            </a:graphic>
+          </wp:inline>
+        </w:drawing>
+      </w:r>
+    </w:p>
+    <w:p>
+      <w:pPr>
+        <w:rPr>
+          <w:rFonts w:cstheme="minorHAnsi"/>
+          <w:color w:val="000000" w:themeColor="text1"/>
+        </w:rPr>
+      </w:pPr>
+      <w:r>
+        <w:rPr>
+          <w:rFonts w:cstheme="minorHAnsi"/>
+          <w:color w:val="000000" w:themeColor="text1"/>
+        </w:rPr>
+        <w:br w:type="page"/>
+      </w:r>
+    </w:p>
+    <w:p>
+      <w:pPr>
+        <w:rPr>
+          <w:rFonts w:cstheme="minorHAnsi"/>
+          <w:color w:val="000000" w:themeColor="text1"/>
+        </w:rPr>
+      </w:pPr>
+      <w:r>
+        <w:rPr>
+          <w:noProof/>
+        </w:rPr>
+        <w:lastRenderedPageBreak/>
+        <w:drawing>
+          <wp:inline distT="0" distB="0" distL="0" distR="0" wp14:anchorId="767ED531" wp14:editId="1C6CDD24">
+            <wp:extent cx="5943600" cy="4378960"/>
+            <wp:effectExtent l="0" t="0" r="0" b="2540"/>
+            <wp:docPr id="24" name="Picture 24"/>
+            <wp:cNvGraphicFramePr>
+              <a:graphicFrameLocks xmlns:a="http://schemas.openxmlformats.org/drawingml/2006/main" noChangeAspect="1"/>
+            </wp:cNvGraphicFramePr>
+            <a:graphic xmlns:a="http://schemas.openxmlformats.org/drawingml/2006/main">
+              <a:graphicData uri="http://schemas.openxmlformats.org/drawingml/2006/picture">
+                <pic:pic xmlns:pic="http://schemas.openxmlformats.org/drawingml/2006/picture">
+                  <pic:nvPicPr>
+                    <pic:cNvPr id="1" name=""/>
+                    <pic:cNvPicPr/>
+                  </pic:nvPicPr>
+                  <pic:blipFill>
+                    <a:blip r:embed="rId26"/>
+                    <a:stretch>
+                      <a:fillRect/>
+                    </a:stretch>
+                  </pic:blipFill>
+                  <pic:spPr>
+                    <a:xfrm>
+                      <a:off x="0" y="0"/>
+                      <a:ext cx="5943600" cy="4378960"/>
+                    </a:xfrm>
+                    <a:prstGeom prst="rect">
+                      <a:avLst/>
+                    </a:prstGeom>
+                  </pic:spPr>
+                </pic:pic>
+              </a:graphicData>
+            </a:graphic>
+          </wp:inline>
+        </w:drawing>
+      </w:r>
+    </w:p>
+    <w:p>
+      <w:pPr>
+        <w:rPr>
+          <w:rFonts w:cstheme="minorHAnsi"/>
+          <w:color w:val="000000" w:themeColor="text1"/>
+        </w:rPr>
+      </w:pPr>
+      <w:r>
+        <w:rPr>
+          <w:rFonts w:cstheme="minorHAnsi"/>
+          <w:color w:val="000000" w:themeColor="text1"/>
+        </w:rPr>
+        <w:br w:type="page"/>
+      </w:r>
+    </w:p>
+    <w:p>
+      <w:pPr>
+        <w:rPr>
+          <w:rFonts w:cstheme="minorHAnsi"/>
+          <w:color w:val="FF0000"/>
+        </w:rPr>
+      </w:pPr>
+      <w:r>
+        <w:rPr>
+          <w:rFonts w:cstheme="minorHAnsi"/>
+          <w:color w:val="FF0000"/>
+        </w:rPr>
+        <w:lastRenderedPageBreak/>
+        <w:t>Marked</w:t>
+      </w:r>
+    </w:p>
+    <w:p>
+      <w:pPr>
+        <w:rPr>
+          <w:rFonts w:cstheme="minorHAnsi"/>
+          <w:color w:val="000000" w:themeColor="text1"/>
+        </w:rPr>
+      </w:pPr>
+      <w:r>
+        <w:rPr>
+          <w:noProof/>
+        </w:rPr>
+        <w:drawing>
+          <wp:inline distT="0" distB="0" distL="0" distR="0" wp14:anchorId="168C8FD4" wp14:editId="112FB342">
+            <wp:extent cx="5943600" cy="4521200"/>
+            <wp:effectExtent l="0" t="0" r="0" b="0"/>
+            <wp:docPr id="18" name="Picture 18"/>
+            <wp:cNvGraphicFramePr>
+              <a:graphicFrameLocks xmlns:a="http://schemas.openxmlformats.org/drawingml/2006/main" noChangeAspect="1"/>
+            </wp:cNvGraphicFramePr>
+            <a:graphic xmlns:a="http://schemas.openxmlformats.org/drawingml/2006/main">
+              <a:graphicData uri="http://schemas.openxmlformats.org/drawingml/2006/picture">
+                <pic:pic xmlns:pic="http://schemas.openxmlformats.org/drawingml/2006/picture">
+                  <pic:nvPicPr>
+                    <pic:cNvPr id="1" name=""/>
+                    <pic:cNvPicPr/>
+                  </pic:nvPicPr>
+                  <pic:blipFill>
+                    <a:blip r:embed="rId27"/>
+                    <a:stretch>
+                      <a:fillRect/>
+                    </a:stretch>
+                  </pic:blipFill>
+                  <pic:spPr>
+                    <a:xfrm>
+                      <a:off x="0" y="0"/>
+                      <a:ext cx="5943600" cy="4521200"/>
+                    </a:xfrm>
+                    <a:prstGeom prst="rect">
+                      <a:avLst/>
+                    </a:prstGeom>
+                  </pic:spPr>
+                </pic:pic>
+              </a:graphicData>
+            </a:graphic>
+          </wp:inline>
+        </w:drawing>
+      </w:r>
+    </w:p>
+    <w:p>
+      <w:pPr>
+        <w:rPr>
+          <w:rFonts w:cstheme="minorHAnsi"/>
+          <w:color w:val="000000" w:themeColor="text1"/>
+        </w:rPr>
+      </w:pPr>
+      <w:r>
+        <w:rPr>
+          <w:rFonts w:cstheme="minorHAnsi"/>
+          <w:color w:val="000000" w:themeColor="text1"/>
+        </w:rPr>
+        <w:br w:type="page"/>
+      </w:r>
+    </w:p>
+    <w:p>
+      <w:pPr>
+        <w:rPr>
+          <w:rFonts w:cstheme="minorHAnsi"/>
+          <w:color w:val="FF0000"/>
+        </w:rPr>
+      </w:pPr>
+      <w:r>
+        <w:rPr>
+          <w:rFonts w:cstheme="minorHAnsi"/>
+          <w:color w:val="FF0000"/>
+        </w:rPr>
+        <w:lastRenderedPageBreak/>
+        <w:t>Marked</w:t>
+      </w:r>
+    </w:p>
+    <w:p>
+      <w:pPr>
+        <w:rPr>
+          <w:rFonts w:cstheme="minorHAnsi"/>
+          <w:color w:val="000000" w:themeColor="text1"/>
+        </w:rPr>
+      </w:pPr>
+      <w:r>
+        <w:rPr>
+          <w:noProof/>
+        </w:rPr>
+        <w:drawing>
+          <wp:inline distT="0" distB="0" distL="0" distR="0" wp14:anchorId="0D41766D" wp14:editId="7F49A99B">
+            <wp:extent cx="5943600" cy="3699510"/>
+            <wp:effectExtent l="0" t="0" r="0" b="0"/>
+            <wp:docPr id="19" name="Picture 19"/>
+            <wp:cNvGraphicFramePr>
+              <a:graphicFrameLocks xmlns:a="http://schemas.openxmlformats.org/drawingml/2006/main" noChangeAspect="1"/>
+            </wp:cNvGraphicFramePr>
+            <a:graphic xmlns:a="http://schemas.openxmlformats.org/drawingml/2006/main">
+              <a:graphicData uri="http://schemas.openxmlformats.org/drawingml/2006/picture">
+                <pic:pic xmlns:pic="http://schemas.openxmlformats.org/drawingml/2006/picture">
+                  <pic:nvPicPr>
+                    <pic:cNvPr id="1" name=""/>
+                    <pic:cNvPicPr/>
+                  </pic:nvPicPr>
+                  <pic:blipFill>
+                    <a:blip r:embed="rId28"/>
+                    <a:stretch>
+                      <a:fillRect/>
+                    </a:stretch>
+                  </pic:blipFill>
+                  <pic:spPr>
+                    <a:xfrm>
+                      <a:off x="0" y="0"/>
+                      <a:ext cx="5943600" cy="3699510"/>
+                    </a:xfrm>
+                    <a:prstGeom prst="rect">
+                      <a:avLst/>
+                    </a:prstGeom>
+                  </pic:spPr>
+                </pic:pic>
+              </a:graphicData>
+            </a:graphic>
+          </wp:inline>
+        </w:drawing>
+      </w:r>
+    </w:p>
+    <w:p>
+      <w:pPr>
+        <w:rPr>
+          <w:rFonts w:cstheme="minorHAnsi"/>
+          <w:color w:val="000000" w:themeColor="text1"/>
+        </w:rPr>
+      </w:pPr>
+      <w:r>
+        <w:rPr>
+          <w:noProof/>
+        </w:rPr>
+        <w:drawing>
+          <wp:inline distT="0" distB="0" distL="0" distR="0" wp14:anchorId="4D285352" wp14:editId="0324B0A8">
+            <wp:extent cx="5943600" cy="852170"/>
+            <wp:effectExtent l="0" t="0" r="0" b="5080"/>
+            <wp:docPr id="25" name="Picture 25"/>
+            <wp:cNvGraphicFramePr>
+              <a:graphicFrameLocks xmlns:a="http://schemas.openxmlformats.org/drawingml/2006/main" noChangeAspect="1"/>
+            </wp:cNvGraphicFramePr>
+            <a:graphic xmlns:a="http://schemas.openxmlformats.org/drawingml/2006/main">
+              <a:graphicData uri="http://schemas.openxmlformats.org/drawingml/2006/picture">
+                <pic:pic xmlns:pic="http://schemas.openxmlformats.org/drawingml/2006/picture">
+                  <pic:nvPicPr>
+                    <pic:cNvPr id="1" name=""/>
+                    <pic:cNvPicPr/>
+                  </pic:nvPicPr>
+                  <pic:blipFill>
+                    <a:blip r:embed="rId29"/>
+                    <a:stretch>
+                      <a:fillRect/>
+                    </a:stretch>
+                  </pic:blipFill>
+                  <pic:spPr>
+                    <a:xfrm>
+                      <a:off x="0" y="0"/>
+                      <a:ext cx="5943600" cy="852170"/>
                     </a:xfrm>
                     <a:prstGeom prst="rect">
                       <a:avLst/>
@@ -272,6 +2070,119 @@
 <file path=word/numbering.xml><?xml version="1.0" encoding="utf-8"?>
 <w:numbering xmlns:wpc="http://schemas.microsoft.com/office/word/2010/wordprocessingCanvas" xmlns:cx="http://schemas.microsoft.com/office/drawing/2014/chartex" xmlns:cx1="http://schemas.microsoft.com/office/drawing/2015/9/8/chartex" xmlns:cx2="http://schemas.microsoft.com/office/drawing/2015/10/21/chartex" xmlns:cx3="http://schemas.microsoft.com/office/drawing/2016/5/9/chartex" xmlns:cx4="http://schemas.microsoft.com/office/drawing/2016/5/10/chartex" xmlns:cx5="http://schemas.microsoft.com/office/drawing/2016/5/11/chartex" xmlns:cx6="http://schemas.microsoft.com/office/drawing/2016/5/12/chartex" xmlns:cx7="http://schemas.microsoft.com/office/drawing/2016/5/13/chartex" xmlns:cx8="http://schemas.microsoft.com/office/drawing/2016/5/14/chartex" xmlns:mc="http://schemas.openxmlformats.org/markup-compatibility/2006" xmlns:aink="http://schemas.microsoft.com/office/drawing/2016/ink" xmlns:am3d="http://schemas.microsoft.com/office/drawing/2017/model3d" xmlns:o="urn:schemas-microsoft-com:office:office" xmlns:r="http://schemas.openxmlformats.org/officeDocument/2006/relationships" xmlns:m="http://schemas.openxmlformats.org/officeDocument/2006/math" xmlns:v="urn:schemas-microsoft-com:vml" xmlns:wp14="http://schemas.microsoft.com/office/word/2010/wordprocessingDrawing" xmlns:wp="http://schemas.openxmlformats.org/drawingml/2006/wordprocessingDrawing" xmlns:w10="urn:schemas-microsoft-com:office:word" xmlns:w="http://schemas.openxmlformats.org/wordprocessingml/2006/main" xmlns:w14="http://schemas.microsoft.com/office/word/2010/wordml" xmlns:w15="http://schemas.microsoft.com/office/word/2012/wordml" xmlns:w16cex="http://schemas.microsoft.com/office/word/2018/wordml/cex" xmlns:w16cid="http://schemas.microsoft.com/office/word/2016/wordml/cid" xmlns:w16="http://schemas.microsoft.com/office/word/2018/wordml" xmlns:w16se="http://schemas.microsoft.com/office/word/2015/wordml/symex" xmlns:wpg="http://schemas.microsoft.com/office/word/2010/wordprocessingGroup" xmlns:wpi="http://schemas.microsoft.com/office/word/2010/wordprocessingInk" xmlns:wne="http://schemas.microsoft.com/office/word/2006/wordml" xmlns:wps="http://schemas.microsoft.com/office/word/2010/wordprocessingShape" mc:Ignorable="w14 w15 w16se w16cid w16 w16cex wp14">
   <w:abstractNum w:abstractNumId="0" w15:restartNumberingAfterBreak="0">
+    <w:nsid w:val="5D2937AD"/>
+    <w:multiLevelType w:val="hybridMultilevel"/>
+    <w:tmpl w:val="3BD60890"/>
+    <w:lvl w:ilvl="0" w:tplc="0409000B">
+      <w:start w:val="1"/>
+      <w:numFmt w:val="bullet"/>
+      <w:lvlText w:val=""/>
+      <w:lvlJc w:val="left"/>
+      <w:pPr>
+        <w:ind w:left="720" w:hanging="360"/>
+      </w:pPr>
+      <w:rPr>
+        <w:rFonts w:ascii="Wingdings" w:hAnsi="Wingdings" w:hint="default"/>
+      </w:rPr>
+    </w:lvl>
+    <w:lvl w:ilvl="1" w:tplc="04090003" w:tentative="1">
+      <w:start w:val="1"/>
+      <w:numFmt w:val="bullet"/>
+      <w:lvlText w:val="o"/>
+      <w:lvlJc w:val="left"/>
+      <w:pPr>
+        <w:ind w:left="1440" w:hanging="360"/>
+      </w:pPr>
+      <w:rPr>
+        <w:rFonts w:ascii="Courier New" w:hAnsi="Courier New" w:cs="Courier New" w:hint="default"/>
+      </w:rPr>
+    </w:lvl>
+    <w:lvl w:ilvl="2" w:tplc="04090005" w:tentative="1">
+      <w:start w:val="1"/>
+      <w:numFmt w:val="bullet"/>
+      <w:lvlText w:val=""/>
+      <w:lvlJc w:val="left"/>
+      <w:pPr>
+        <w:ind w:left="2160" w:hanging="360"/>
+      </w:pPr>
+      <w:rPr>
+        <w:rFonts w:ascii="Wingdings" w:hAnsi="Wingdings" w:hint="default"/>
+      </w:rPr>
+    </w:lvl>
+    <w:lvl w:ilvl="3" w:tplc="04090001" w:tentative="1">
+      <w:start w:val="1"/>
+      <w:numFmt w:val="bullet"/>
+      <w:lvlText w:val=""/>
+      <w:lvlJc w:val="left"/>
+      <w:pPr>
+        <w:ind w:left="2880" w:hanging="360"/>
+      </w:pPr>
+      <w:rPr>
+        <w:rFonts w:ascii="Symbol" w:hAnsi="Symbol" w:hint="default"/>
+      </w:rPr>
+    </w:lvl>
+    <w:lvl w:ilvl="4" w:tplc="04090003" w:tentative="1">
+      <w:start w:val="1"/>
+      <w:numFmt w:val="bullet"/>
+      <w:lvlText w:val="o"/>
+      <w:lvlJc w:val="left"/>
+      <w:pPr>
+        <w:ind w:left="3600" w:hanging="360"/>
+      </w:pPr>
+      <w:rPr>
+        <w:rFonts w:ascii="Courier New" w:hAnsi="Courier New" w:cs="Courier New" w:hint="default"/>
+      </w:rPr>
+    </w:lvl>
+    <w:lvl w:ilvl="5" w:tplc="04090005" w:tentative="1">
+      <w:start w:val="1"/>
+      <w:numFmt w:val="bullet"/>
+      <w:lvlText w:val=""/>
+      <w:lvlJc w:val="left"/>
+      <w:pPr>
+        <w:ind w:left="4320" w:hanging="360"/>
+      </w:pPr>
+      <w:rPr>
+        <w:rFonts w:ascii="Wingdings" w:hAnsi="Wingdings" w:hint="default"/>
+      </w:rPr>
+    </w:lvl>
+    <w:lvl w:ilvl="6" w:tplc="04090001" w:tentative="1">
+      <w:start w:val="1"/>
+      <w:numFmt w:val="bullet"/>
+      <w:lvlText w:val=""/>
+      <w:lvlJc w:val="left"/>
+      <w:pPr>
+        <w:ind w:left="5040" w:hanging="360"/>
+      </w:pPr>
+      <w:rPr>
+        <w:rFonts w:ascii="Symbol" w:hAnsi="Symbol" w:hint="default"/>
+      </w:rPr>
+    </w:lvl>
+    <w:lvl w:ilvl="7" w:tplc="04090003" w:tentative="1">
+      <w:start w:val="1"/>
+      <w:numFmt w:val="bullet"/>
+      <w:lvlText w:val="o"/>
+      <w:lvlJc w:val="left"/>
+      <w:pPr>
+        <w:ind w:left="5760" w:hanging="360"/>
+      </w:pPr>
+      <w:rPr>
+        <w:rFonts w:ascii="Courier New" w:hAnsi="Courier New" w:cs="Courier New" w:hint="default"/>
+      </w:rPr>
+    </w:lvl>
+    <w:lvl w:ilvl="8" w:tplc="04090005" w:tentative="1">
+      <w:start w:val="1"/>
+      <w:numFmt w:val="bullet"/>
+      <w:lvlText w:val=""/>
+      <w:lvlJc w:val="left"/>
+      <w:pPr>
+        <w:ind w:left="6480" w:hanging="360"/>
+      </w:pPr>
+      <w:rPr>
+        <w:rFonts w:ascii="Wingdings" w:hAnsi="Wingdings" w:hint="default"/>
+      </w:rPr>
+    </w:lvl>
+  </w:abstractNum>
+  <w:abstractNum w:abstractNumId="1" w15:restartNumberingAfterBreak="0">
     <w:nsid w:val="64111B61"/>
     <w:multiLevelType w:val="hybridMultilevel"/>
     <w:tmpl w:val="FAAEB110"/>
@@ -384,6 +2295,9 @@
     </w:lvl>
   </w:abstractNum>
   <w:num w:numId="1">
+    <w:abstractNumId w:val="1"/>
+  </w:num>
+  <w:num w:numId="2">
     <w:abstractNumId w:val="0"/>
   </w:num>
 </w:numbering>

</xml_diff>

<commit_message>
Udemy Practice set questions added
</commit_message>
<xml_diff>
--- a/ACCP Questions-BillingAndPricing.docx
+++ b/ACCP Questions-BillingAndPricing.docx
@@ -575,10 +575,17 @@
       <w:r>
         <w:rPr>
           <w:rFonts w:cstheme="minorHAnsi"/>
+          <w:color w:val="000000" w:themeColor="text1"/>
+        </w:rPr>
+        <w:lastRenderedPageBreak/>
+        <w:t>Marked</w:t>
+      </w:r>
+      <w:r>
+        <w:rPr>
+          <w:rFonts w:cstheme="minorHAnsi"/>
           <w:noProof/>
           <w:color w:val="000000" w:themeColor="text1"/>
         </w:rPr>
-        <w:lastRenderedPageBreak/>
         <w:drawing>
           <wp:inline distT="0" distB="0" distL="0" distR="0" wp14:anchorId="3664395D" wp14:editId="79C15EDC">
             <wp:extent cx="5943600" cy="2784475"/>
@@ -1179,10 +1186,25 @@
       <w:r>
         <w:rPr>
           <w:rFonts w:cstheme="minorHAnsi"/>
+          <w:color w:val="000000" w:themeColor="text1"/>
+        </w:rPr>
+        <w:lastRenderedPageBreak/>
+        <w:t>Marked</w:t>
+      </w:r>
+    </w:p>
+    <w:p>
+      <w:pPr>
+        <w:rPr>
+          <w:rFonts w:cstheme="minorHAnsi"/>
+          <w:color w:val="000000" w:themeColor="text1"/>
+        </w:rPr>
+      </w:pPr>
+      <w:r>
+        <w:rPr>
+          <w:rFonts w:cstheme="minorHAnsi"/>
           <w:noProof/>
           <w:color w:val="000000" w:themeColor="text1"/>
         </w:rPr>
-        <w:lastRenderedPageBreak/>
         <w:drawing>
           <wp:inline distT="0" distB="0" distL="0" distR="0" wp14:anchorId="68E7E3BF" wp14:editId="5A955E01">
             <wp:extent cx="5943600" cy="3636645"/>
@@ -1326,15 +1348,38 @@
       <w:r>
         <w:rPr>
           <w:rFonts w:cstheme="minorHAnsi"/>
+          <w:color w:val="000000" w:themeColor="text1"/>
+        </w:rPr>
+        <w:lastRenderedPageBreak/>
+        <w:t>Marked</w:t>
+      </w:r>
+    </w:p>
+    <w:p>
+      <w:pPr>
+        <w:rPr>
+          <w:rFonts w:cstheme="minorHAnsi"/>
+          <w:color w:val="000000" w:themeColor="text1"/>
+        </w:rPr>
+      </w:pPr>
+    </w:p>
+    <w:p>
+      <w:pPr>
+        <w:rPr>
+          <w:rFonts w:cstheme="minorHAnsi"/>
+          <w:color w:val="000000" w:themeColor="text1"/>
+        </w:rPr>
+      </w:pPr>
+      <w:r>
+        <w:rPr>
+          <w:rFonts w:cstheme="minorHAnsi"/>
           <w:noProof/>
           <w:color w:val="000000" w:themeColor="text1"/>
         </w:rPr>
-        <w:lastRenderedPageBreak/>
         <w:drawing>
-          <wp:inline distT="0" distB="0" distL="0" distR="0" wp14:anchorId="25359F22" wp14:editId="5E74CA41">
-            <wp:extent cx="5943600" cy="3122930"/>
-            <wp:effectExtent l="0" t="0" r="0" b="1270"/>
-            <wp:docPr id="15" name="Picture 15"/>
+          <wp:inline distT="0" distB="0" distL="0" distR="0" wp14:anchorId="2D0479BB" wp14:editId="35002BD7">
+            <wp:extent cx="5943600" cy="3374390"/>
+            <wp:effectExtent l="0" t="0" r="0" b="0"/>
+            <wp:docPr id="16" name="Picture 16"/>
             <wp:cNvGraphicFramePr>
               <a:graphicFrameLocks xmlns:a="http://schemas.openxmlformats.org/drawingml/2006/main" noChangeAspect="1"/>
             </wp:cNvGraphicFramePr>
@@ -1354,7 +1399,7 @@
                   <pic:spPr>
                     <a:xfrm>
                       <a:off x="0" y="0"/>
-                      <a:ext cx="5943600" cy="3122930"/>
+                      <a:ext cx="5943600" cy="3374390"/>
                     </a:xfrm>
                     <a:prstGeom prst="rect">
                       <a:avLst/>
@@ -1397,10 +1442,10 @@
         </w:rPr>
         <w:lastRenderedPageBreak/>
         <w:drawing>
-          <wp:inline distT="0" distB="0" distL="0" distR="0" wp14:anchorId="2D0479BB" wp14:editId="35002BD7">
-            <wp:extent cx="5943600" cy="3374390"/>
+          <wp:inline distT="0" distB="0" distL="0" distR="0" wp14:anchorId="5943918C" wp14:editId="0C0499AF">
+            <wp:extent cx="5943600" cy="2862580"/>
             <wp:effectExtent l="0" t="0" r="0" b="0"/>
-            <wp:docPr id="16" name="Picture 16"/>
+            <wp:docPr id="17" name="Picture 17"/>
             <wp:cNvGraphicFramePr>
               <a:graphicFrameLocks xmlns:a="http://schemas.openxmlformats.org/drawingml/2006/main" noChangeAspect="1"/>
             </wp:cNvGraphicFramePr>
@@ -1420,7 +1465,7 @@
                   <pic:spPr>
                     <a:xfrm>
                       <a:off x="0" y="0"/>
-                      <a:ext cx="5943600" cy="3374390"/>
+                      <a:ext cx="5943600" cy="2862580"/>
                     </a:xfrm>
                     <a:prstGeom prst="rect">
                       <a:avLst/>
@@ -1455,18 +1500,38 @@
           <w:color w:val="000000" w:themeColor="text1"/>
         </w:rPr>
       </w:pPr>
-      <w:r>
-        <w:rPr>
-          <w:rFonts w:cstheme="minorHAnsi"/>
+    </w:p>
+    <w:p>
+      <w:pPr>
+        <w:rPr>
+          <w:rFonts w:cstheme="minorHAnsi"/>
+          <w:color w:val="FF0000"/>
+        </w:rPr>
+      </w:pPr>
+      <w:r>
+        <w:rPr>
+          <w:rFonts w:cstheme="minorHAnsi"/>
+          <w:color w:val="FF0000"/>
+        </w:rPr>
+        <w:t>Marked</w:t>
+      </w:r>
+    </w:p>
+    <w:p>
+      <w:pPr>
+        <w:rPr>
+          <w:rFonts w:cstheme="minorHAnsi"/>
+          <w:color w:val="000000" w:themeColor="text1"/>
+        </w:rPr>
+      </w:pPr>
+      <w:r>
+        <w:rPr>
           <w:noProof/>
-          <w:color w:val="000000" w:themeColor="text1"/>
-        </w:rPr>
-        <w:lastRenderedPageBreak/>
+        </w:rPr>
         <w:drawing>
-          <wp:inline distT="0" distB="0" distL="0" distR="0" wp14:anchorId="5943918C" wp14:editId="0C0499AF">
-            <wp:extent cx="5943600" cy="2862580"/>
-            <wp:effectExtent l="0" t="0" r="0" b="0"/>
-            <wp:docPr id="17" name="Picture 17"/>
+          <wp:inline distT="0" distB="0" distL="0" distR="0" wp14:anchorId="7AB51E54" wp14:editId="6760F86E">
+            <wp:extent cx="5943600" cy="2774315"/>
+            <wp:effectExtent l="0" t="0" r="0" b="6985"/>
+            <wp:docPr id="21" name="Picture 21"/>
             <wp:cNvGraphicFramePr>
               <a:graphicFrameLocks xmlns:a="http://schemas.openxmlformats.org/drawingml/2006/main" noChangeAspect="1"/>
             </wp:cNvGraphicFramePr>
@@ -1486,7 +1551,7 @@
                   <pic:spPr>
                     <a:xfrm>
                       <a:off x="0" y="0"/>
-                      <a:ext cx="5943600" cy="2862580"/>
+                      <a:ext cx="5943600" cy="2774315"/>
                     </a:xfrm>
                     <a:prstGeom prst="rect">
                       <a:avLst/>
@@ -1523,16 +1588,14 @@
       </w:pPr>
       <w:r>
         <w:rPr>
-          <w:rFonts w:cstheme="minorHAnsi"/>
           <w:noProof/>
-          <w:color w:val="000000" w:themeColor="text1"/>
         </w:rPr>
         <w:lastRenderedPageBreak/>
         <w:drawing>
-          <wp:inline distT="0" distB="0" distL="0" distR="0" wp14:anchorId="50260BB8" wp14:editId="60721E3D">
-            <wp:extent cx="5943600" cy="3608070"/>
+          <wp:inline distT="0" distB="0" distL="0" distR="0" wp14:anchorId="56FBD544" wp14:editId="63A70A84">
+            <wp:extent cx="5943600" cy="3012440"/>
             <wp:effectExtent l="0" t="0" r="0" b="0"/>
-            <wp:docPr id="20" name="Picture 20"/>
+            <wp:docPr id="22" name="Picture 22"/>
             <wp:cNvGraphicFramePr>
               <a:graphicFrameLocks xmlns:a="http://schemas.openxmlformats.org/drawingml/2006/main" noChangeAspect="1"/>
             </wp:cNvGraphicFramePr>
@@ -1552,7 +1615,7 @@
                   <pic:spPr>
                     <a:xfrm>
                       <a:off x="0" y="0"/>
-                      <a:ext cx="5943600" cy="3608070"/>
+                      <a:ext cx="5943600" cy="3012440"/>
                     </a:xfrm>
                     <a:prstGeom prst="rect">
                       <a:avLst/>
@@ -1608,10 +1671,10 @@
           <w:noProof/>
         </w:rPr>
         <w:drawing>
-          <wp:inline distT="0" distB="0" distL="0" distR="0" wp14:anchorId="7AB51E54" wp14:editId="6760F86E">
-            <wp:extent cx="5943600" cy="2774315"/>
-            <wp:effectExtent l="0" t="0" r="0" b="6985"/>
-            <wp:docPr id="21" name="Picture 21"/>
+          <wp:inline distT="0" distB="0" distL="0" distR="0" wp14:anchorId="7961B9C4" wp14:editId="1CBF3670">
+            <wp:extent cx="5943600" cy="3948430"/>
+            <wp:effectExtent l="0" t="0" r="0" b="0"/>
+            <wp:docPr id="23" name="Picture 23"/>
             <wp:cNvGraphicFramePr>
               <a:graphicFrameLocks xmlns:a="http://schemas.openxmlformats.org/drawingml/2006/main" noChangeAspect="1"/>
             </wp:cNvGraphicFramePr>
@@ -1631,7 +1694,7 @@
                   <pic:spPr>
                     <a:xfrm>
                       <a:off x="0" y="0"/>
-                      <a:ext cx="5943600" cy="2774315"/>
+                      <a:ext cx="5943600" cy="3948430"/>
                     </a:xfrm>
                     <a:prstGeom prst="rect">
                       <a:avLst/>
@@ -1668,14 +1731,29 @@
       </w:pPr>
       <w:r>
         <w:rPr>
+          <w:rFonts w:cstheme="minorHAnsi"/>
+          <w:color w:val="000000" w:themeColor="text1"/>
+        </w:rPr>
+        <w:lastRenderedPageBreak/>
+        <w:t>Marked</w:t>
+      </w:r>
+    </w:p>
+    <w:p>
+      <w:pPr>
+        <w:rPr>
+          <w:rFonts w:cstheme="minorHAnsi"/>
+          <w:color w:val="000000" w:themeColor="text1"/>
+        </w:rPr>
+      </w:pPr>
+      <w:r>
+        <w:rPr>
           <w:noProof/>
         </w:rPr>
-        <w:lastRenderedPageBreak/>
         <w:drawing>
-          <wp:inline distT="0" distB="0" distL="0" distR="0" wp14:anchorId="56FBD544" wp14:editId="63A70A84">
-            <wp:extent cx="5943600" cy="3012440"/>
-            <wp:effectExtent l="0" t="0" r="0" b="0"/>
-            <wp:docPr id="22" name="Picture 22"/>
+          <wp:inline distT="0" distB="0" distL="0" distR="0" wp14:anchorId="767ED531" wp14:editId="1C6CDD24">
+            <wp:extent cx="5943600" cy="4378960"/>
+            <wp:effectExtent l="0" t="0" r="0" b="2540"/>
+            <wp:docPr id="24" name="Picture 24"/>
             <wp:cNvGraphicFramePr>
               <a:graphicFrameLocks xmlns:a="http://schemas.openxmlformats.org/drawingml/2006/main" noChangeAspect="1"/>
             </wp:cNvGraphicFramePr>
@@ -1695,7 +1773,7 @@
                   <pic:spPr>
                     <a:xfrm>
                       <a:off x="0" y="0"/>
-                      <a:ext cx="5943600" cy="3012440"/>
+                      <a:ext cx="5943600" cy="4378960"/>
                     </a:xfrm>
                     <a:prstGeom prst="rect">
                       <a:avLst/>
@@ -1751,10 +1829,10 @@
           <w:noProof/>
         </w:rPr>
         <w:drawing>
-          <wp:inline distT="0" distB="0" distL="0" distR="0" wp14:anchorId="7961B9C4" wp14:editId="1CBF3670">
-            <wp:extent cx="5943600" cy="3948430"/>
+          <wp:inline distT="0" distB="0" distL="0" distR="0" wp14:anchorId="168C8FD4" wp14:editId="112FB342">
+            <wp:extent cx="5943600" cy="4521200"/>
             <wp:effectExtent l="0" t="0" r="0" b="0"/>
-            <wp:docPr id="23" name="Picture 23"/>
+            <wp:docPr id="18" name="Picture 18"/>
             <wp:cNvGraphicFramePr>
               <a:graphicFrameLocks xmlns:a="http://schemas.openxmlformats.org/drawingml/2006/main" noChangeAspect="1"/>
             </wp:cNvGraphicFramePr>
@@ -1774,7 +1852,7 @@
                   <pic:spPr>
                     <a:xfrm>
                       <a:off x="0" y="0"/>
-                      <a:ext cx="5943600" cy="3948430"/>
+                      <a:ext cx="5943600" cy="4521200"/>
                     </a:xfrm>
                     <a:prstGeom prst="rect">
                       <a:avLst/>
@@ -1806,6 +1884,22 @@
       <w:pPr>
         <w:rPr>
           <w:rFonts w:cstheme="minorHAnsi"/>
+          <w:color w:val="FF0000"/>
+        </w:rPr>
+      </w:pPr>
+      <w:r>
+        <w:rPr>
+          <w:rFonts w:cstheme="minorHAnsi"/>
+          <w:color w:val="FF0000"/>
+        </w:rPr>
+        <w:lastRenderedPageBreak/>
+        <w:t>Marked</w:t>
+      </w:r>
+    </w:p>
+    <w:p>
+      <w:pPr>
+        <w:rPr>
+          <w:rFonts w:cstheme="minorHAnsi"/>
           <w:color w:val="000000" w:themeColor="text1"/>
         </w:rPr>
       </w:pPr>
@@ -1813,12 +1907,11 @@
         <w:rPr>
           <w:noProof/>
         </w:rPr>
-        <w:lastRenderedPageBreak/>
         <w:drawing>
-          <wp:inline distT="0" distB="0" distL="0" distR="0" wp14:anchorId="767ED531" wp14:editId="1C6CDD24">
-            <wp:extent cx="5943600" cy="4378960"/>
-            <wp:effectExtent l="0" t="0" r="0" b="2540"/>
-            <wp:docPr id="24" name="Picture 24"/>
+          <wp:inline distT="0" distB="0" distL="0" distR="0" wp14:anchorId="0D41766D" wp14:editId="7F49A99B">
+            <wp:extent cx="5943600" cy="3699510"/>
+            <wp:effectExtent l="0" t="0" r="0" b="0"/>
+            <wp:docPr id="19" name="Picture 19"/>
             <wp:cNvGraphicFramePr>
               <a:graphicFrameLocks xmlns:a="http://schemas.openxmlformats.org/drawingml/2006/main" noChangeAspect="1"/>
             </wp:cNvGraphicFramePr>
@@ -1838,164 +1931,6 @@
                   <pic:spPr>
                     <a:xfrm>
                       <a:off x="0" y="0"/>
-                      <a:ext cx="5943600" cy="4378960"/>
-                    </a:xfrm>
-                    <a:prstGeom prst="rect">
-                      <a:avLst/>
-                    </a:prstGeom>
-                  </pic:spPr>
-                </pic:pic>
-              </a:graphicData>
-            </a:graphic>
-          </wp:inline>
-        </w:drawing>
-      </w:r>
-    </w:p>
-    <w:p>
-      <w:pPr>
-        <w:rPr>
-          <w:rFonts w:cstheme="minorHAnsi"/>
-          <w:color w:val="000000" w:themeColor="text1"/>
-        </w:rPr>
-      </w:pPr>
-      <w:r>
-        <w:rPr>
-          <w:rFonts w:cstheme="minorHAnsi"/>
-          <w:color w:val="000000" w:themeColor="text1"/>
-        </w:rPr>
-        <w:br w:type="page"/>
-      </w:r>
-    </w:p>
-    <w:p>
-      <w:pPr>
-        <w:rPr>
-          <w:rFonts w:cstheme="minorHAnsi"/>
-          <w:color w:val="FF0000"/>
-        </w:rPr>
-      </w:pPr>
-      <w:r>
-        <w:rPr>
-          <w:rFonts w:cstheme="minorHAnsi"/>
-          <w:color w:val="FF0000"/>
-        </w:rPr>
-        <w:lastRenderedPageBreak/>
-        <w:t>Marked</w:t>
-      </w:r>
-    </w:p>
-    <w:p>
-      <w:pPr>
-        <w:rPr>
-          <w:rFonts w:cstheme="minorHAnsi"/>
-          <w:color w:val="000000" w:themeColor="text1"/>
-        </w:rPr>
-      </w:pPr>
-      <w:r>
-        <w:rPr>
-          <w:noProof/>
-        </w:rPr>
-        <w:drawing>
-          <wp:inline distT="0" distB="0" distL="0" distR="0" wp14:anchorId="168C8FD4" wp14:editId="112FB342">
-            <wp:extent cx="5943600" cy="4521200"/>
-            <wp:effectExtent l="0" t="0" r="0" b="0"/>
-            <wp:docPr id="18" name="Picture 18"/>
-            <wp:cNvGraphicFramePr>
-              <a:graphicFrameLocks xmlns:a="http://schemas.openxmlformats.org/drawingml/2006/main" noChangeAspect="1"/>
-            </wp:cNvGraphicFramePr>
-            <a:graphic xmlns:a="http://schemas.openxmlformats.org/drawingml/2006/main">
-              <a:graphicData uri="http://schemas.openxmlformats.org/drawingml/2006/picture">
-                <pic:pic xmlns:pic="http://schemas.openxmlformats.org/drawingml/2006/picture">
-                  <pic:nvPicPr>
-                    <pic:cNvPr id="1" name=""/>
-                    <pic:cNvPicPr/>
-                  </pic:nvPicPr>
-                  <pic:blipFill>
-                    <a:blip r:embed="rId27"/>
-                    <a:stretch>
-                      <a:fillRect/>
-                    </a:stretch>
-                  </pic:blipFill>
-                  <pic:spPr>
-                    <a:xfrm>
-                      <a:off x="0" y="0"/>
-                      <a:ext cx="5943600" cy="4521200"/>
-                    </a:xfrm>
-                    <a:prstGeom prst="rect">
-                      <a:avLst/>
-                    </a:prstGeom>
-                  </pic:spPr>
-                </pic:pic>
-              </a:graphicData>
-            </a:graphic>
-          </wp:inline>
-        </w:drawing>
-      </w:r>
-    </w:p>
-    <w:p>
-      <w:pPr>
-        <w:rPr>
-          <w:rFonts w:cstheme="minorHAnsi"/>
-          <w:color w:val="000000" w:themeColor="text1"/>
-        </w:rPr>
-      </w:pPr>
-      <w:r>
-        <w:rPr>
-          <w:rFonts w:cstheme="minorHAnsi"/>
-          <w:color w:val="000000" w:themeColor="text1"/>
-        </w:rPr>
-        <w:br w:type="page"/>
-      </w:r>
-    </w:p>
-    <w:p>
-      <w:pPr>
-        <w:rPr>
-          <w:rFonts w:cstheme="minorHAnsi"/>
-          <w:color w:val="FF0000"/>
-        </w:rPr>
-      </w:pPr>
-      <w:r>
-        <w:rPr>
-          <w:rFonts w:cstheme="minorHAnsi"/>
-          <w:color w:val="FF0000"/>
-        </w:rPr>
-        <w:lastRenderedPageBreak/>
-        <w:t>Marked</w:t>
-      </w:r>
-    </w:p>
-    <w:p>
-      <w:pPr>
-        <w:rPr>
-          <w:rFonts w:cstheme="minorHAnsi"/>
-          <w:color w:val="000000" w:themeColor="text1"/>
-        </w:rPr>
-      </w:pPr>
-      <w:r>
-        <w:rPr>
-          <w:noProof/>
-        </w:rPr>
-        <w:drawing>
-          <wp:inline distT="0" distB="0" distL="0" distR="0" wp14:anchorId="0D41766D" wp14:editId="7F49A99B">
-            <wp:extent cx="5943600" cy="3699510"/>
-            <wp:effectExtent l="0" t="0" r="0" b="0"/>
-            <wp:docPr id="19" name="Picture 19"/>
-            <wp:cNvGraphicFramePr>
-              <a:graphicFrameLocks xmlns:a="http://schemas.openxmlformats.org/drawingml/2006/main" noChangeAspect="1"/>
-            </wp:cNvGraphicFramePr>
-            <a:graphic xmlns:a="http://schemas.openxmlformats.org/drawingml/2006/main">
-              <a:graphicData uri="http://schemas.openxmlformats.org/drawingml/2006/picture">
-                <pic:pic xmlns:pic="http://schemas.openxmlformats.org/drawingml/2006/picture">
-                  <pic:nvPicPr>
-                    <pic:cNvPr id="1" name=""/>
-                    <pic:cNvPicPr/>
-                  </pic:nvPicPr>
-                  <pic:blipFill>
-                    <a:blip r:embed="rId28"/>
-                    <a:stretch>
-                      <a:fillRect/>
-                    </a:stretch>
-                  </pic:blipFill>
-                  <pic:spPr>
-                    <a:xfrm>
-                      <a:off x="0" y="0"/>
                       <a:ext cx="5943600" cy="3699510"/>
                     </a:xfrm>
                     <a:prstGeom prst="rect">
@@ -2036,7 +1971,7 @@
                     <pic:cNvPicPr/>
                   </pic:nvPicPr>
                   <pic:blipFill>
-                    <a:blip r:embed="rId29"/>
+                    <a:blip r:embed="rId27"/>
                     <a:stretch>
                       <a:fillRect/>
                     </a:stretch>

</xml_diff>